<commit_message>
REMOVED: schemas and collections
</commit_message>
<xml_diff>
--- a/docs/Project_Outlines.docx
+++ b/docs/Project_Outlines.docx
@@ -83,7 +83,7 @@
             </w:rPr>
             <w:fldChar w:fldCharType="separate"/>
           </w:r>
-          <w:hyperlink w:anchor="_Toc176536627" w:history="1">
+          <w:hyperlink w:anchor="_Toc177165977" w:history="1">
             <w:r>
               <w:rPr>
                 <w:rStyle w:val="Hyperlink"/>
@@ -111,7 +111,7 @@
                 <w:noProof/>
                 <w:webHidden/>
               </w:rPr>
-              <w:instrText xml:space="preserve"> PAGEREF _Toc176536627 \h </w:instrText>
+              <w:instrText xml:space="preserve"> PAGEREF _Toc177165977 \h </w:instrText>
             </w:r>
             <w:r>
               <w:rPr>
@@ -156,7 +156,7 @@
               <w14:ligatures w14:val="standardContextual"/>
             </w:rPr>
           </w:pPr>
-          <w:hyperlink w:anchor="_Toc176536628" w:history="1">
+          <w:hyperlink w:anchor="_Toc177165978" w:history="1">
             <w:r>
               <w:rPr>
                 <w:rStyle w:val="Hyperlink"/>
@@ -184,7 +184,7 @@
                 <w:noProof/>
                 <w:webHidden/>
               </w:rPr>
-              <w:instrText xml:space="preserve"> PAGEREF _Toc176536628 \h </w:instrText>
+              <w:instrText xml:space="preserve"> PAGEREF _Toc177165978 \h </w:instrText>
             </w:r>
             <w:r>
               <w:rPr>
@@ -229,7 +229,7 @@
               <w14:ligatures w14:val="standardContextual"/>
             </w:rPr>
           </w:pPr>
-          <w:hyperlink w:anchor="_Toc176536629" w:history="1">
+          <w:hyperlink w:anchor="_Toc177165979" w:history="1">
             <w:r>
               <w:rPr>
                 <w:rStyle w:val="Hyperlink"/>
@@ -258,7 +258,7 @@
                 <w:noProof/>
                 <w:webHidden/>
               </w:rPr>
-              <w:instrText xml:space="preserve"> PAGEREF _Toc176536629 \h </w:instrText>
+              <w:instrText xml:space="preserve"> PAGEREF _Toc177165979 \h </w:instrText>
             </w:r>
             <w:r>
               <w:rPr>
@@ -303,7 +303,7 @@
               <w14:ligatures w14:val="standardContextual"/>
             </w:rPr>
           </w:pPr>
-          <w:hyperlink w:anchor="_Toc176536630" w:history="1">
+          <w:hyperlink w:anchor="_Toc177165980" w:history="1">
             <w:r>
               <w:rPr>
                 <w:rStyle w:val="Hyperlink"/>
@@ -332,7 +332,7 @@
                 <w:noProof/>
                 <w:webHidden/>
               </w:rPr>
-              <w:instrText xml:space="preserve"> PAGEREF _Toc176536630 \h </w:instrText>
+              <w:instrText xml:space="preserve"> PAGEREF _Toc177165980 \h </w:instrText>
             </w:r>
             <w:r>
               <w:rPr>
@@ -377,7 +377,7 @@
               <w14:ligatures w14:val="standardContextual"/>
             </w:rPr>
           </w:pPr>
-          <w:hyperlink w:anchor="_Toc176536631" w:history="1">
+          <w:hyperlink w:anchor="_Toc177165981" w:history="1">
             <w:r>
               <w:rPr>
                 <w:rStyle w:val="Hyperlink"/>
@@ -405,7 +405,7 @@
                 <w:noProof/>
                 <w:webHidden/>
               </w:rPr>
-              <w:instrText xml:space="preserve"> PAGEREF _Toc176536631 \h </w:instrText>
+              <w:instrText xml:space="preserve"> PAGEREF _Toc177165981 \h </w:instrText>
             </w:r>
             <w:r>
               <w:rPr>
@@ -450,14 +450,14 @@
               <w14:ligatures w14:val="standardContextual"/>
             </w:rPr>
           </w:pPr>
-          <w:hyperlink w:anchor="_Toc176536632" w:history="1">
+          <w:hyperlink w:anchor="_Toc177165982" w:history="1">
             <w:r>
               <w:rPr>
                 <w:rStyle w:val="Hyperlink"/>
                 <w:rFonts w:eastAsia="David" w:cstheme="majorHAnsi"/>
                 <w:noProof/>
               </w:rPr>
-              <w:t>Schemas &amp; Collections</w:t>
+              <w:t>Workflow and Logic</w:t>
             </w:r>
             <w:r>
               <w:rPr>
@@ -478,7 +478,7 @@
                 <w:noProof/>
                 <w:webHidden/>
               </w:rPr>
-              <w:instrText xml:space="preserve"> PAGEREF _Toc176536632 \h </w:instrText>
+              <w:instrText xml:space="preserve"> PAGEREF _Toc177165982 \h </w:instrText>
             </w:r>
             <w:r>
               <w:rPr>
@@ -523,23 +523,14 @@
               <w14:ligatures w14:val="standardContextual"/>
             </w:rPr>
           </w:pPr>
-          <w:hyperlink w:anchor="_Toc176536633" w:history="1">
+          <w:hyperlink w:anchor="_Toc177165983" w:history="1">
             <w:r>
               <w:rPr>
                 <w:rStyle w:val="Hyperlink"/>
                 <w:rFonts w:cstheme="majorHAnsi"/>
                 <w:noProof/>
               </w:rPr>
-              <w:t>Categories</w:t>
-            </w:r>
-            <w:r>
-              <w:rPr>
-                <w:rStyle w:val="Hyperlink"/>
-                <w:rFonts w:cstheme="majorHAnsi"/>
-                <w:noProof/>
-                <w:lang w:val="en-IL"/>
-              </w:rPr>
-              <w:t xml:space="preserve"> (Enum)</w:t>
+              <w:t>CV Previews</w:t>
             </w:r>
             <w:r>
               <w:rPr>
@@ -560,7 +551,7 @@
                 <w:noProof/>
                 <w:webHidden/>
               </w:rPr>
-              <w:instrText xml:space="preserve"> PAGEREF _Toc176536633 \h </w:instrText>
+              <w:instrText xml:space="preserve"> PAGEREF _Toc177165983 \h </w:instrText>
             </w:r>
             <w:r>
               <w:rPr>
@@ -605,23 +596,15 @@
               <w14:ligatures w14:val="standardContextual"/>
             </w:rPr>
           </w:pPr>
-          <w:hyperlink w:anchor="_Toc176536634" w:history="1">
+          <w:hyperlink w:anchor="_Toc177165984" w:history="1">
             <w:r>
               <w:rPr>
                 <w:rStyle w:val="Hyperlink"/>
                 <w:rFonts w:cstheme="majorHAnsi"/>
                 <w:noProof/>
-              </w:rPr>
-              <w:t>Work Status</w:t>
-            </w:r>
-            <w:r>
-              <w:rPr>
-                <w:rStyle w:val="Hyperlink"/>
-                <w:rFonts w:cstheme="majorHAnsi"/>
-                <w:noProof/>
                 <w:lang w:val="en-IL"/>
               </w:rPr>
-              <w:t xml:space="preserve"> (Enum)</w:t>
+              <w:t>We may think of a way to improve the number of requests and conflicts that could occur. Cron jobs and other similar ideas are still though about.</w:t>
             </w:r>
             <w:r>
               <w:rPr>
@@ -642,7 +625,7 @@
                 <w:noProof/>
                 <w:webHidden/>
               </w:rPr>
-              <w:instrText xml:space="preserve"> PAGEREF _Toc176536634 \h </w:instrText>
+              <w:instrText xml:space="preserve"> PAGEREF _Toc177165984 \h </w:instrText>
             </w:r>
             <w:r>
               <w:rPr>
@@ -687,23 +670,15 @@
               <w14:ligatures w14:val="standardContextual"/>
             </w:rPr>
           </w:pPr>
-          <w:hyperlink w:anchor="_Toc176536635" w:history="1">
+          <w:hyperlink w:anchor="_Toc177165985" w:history="1">
             <w:r>
               <w:rPr>
                 <w:rStyle w:val="Hyperlink"/>
                 <w:rFonts w:cstheme="majorHAnsi"/>
                 <w:noProof/>
-              </w:rPr>
-              <w:t>User Type</w:t>
-            </w:r>
-            <w:r>
-              <w:rPr>
-                <w:rStyle w:val="Hyperlink"/>
-                <w:rFonts w:cstheme="majorHAnsi"/>
-                <w:noProof/>
                 <w:lang w:val="en-IL"/>
               </w:rPr>
-              <w:t xml:space="preserve"> (Enum)</w:t>
+              <w:t>User Permissions</w:t>
             </w:r>
             <w:r>
               <w:rPr>
@@ -724,7 +699,7 @@
                 <w:noProof/>
                 <w:webHidden/>
               </w:rPr>
-              <w:instrText xml:space="preserve"> PAGEREF _Toc176536635 \h </w:instrText>
+              <w:instrText xml:space="preserve"> PAGEREF _Toc177165985 \h </w:instrText>
             </w:r>
             <w:r>
               <w:rPr>
@@ -745,524 +720,6 @@
                 <w:webHidden/>
               </w:rPr>
               <w:t>3</w:t>
-            </w:r>
-            <w:r>
-              <w:rPr>
-                <w:noProof/>
-                <w:webHidden/>
-              </w:rPr>
-              <w:fldChar w:fldCharType="end"/>
-            </w:r>
-          </w:hyperlink>
-        </w:p>
-        <w:p>
-          <w:pPr>
-            <w:pStyle w:val="TOC2"/>
-            <w:tabs>
-              <w:tab w:val="right" w:pos="9350"/>
-            </w:tabs>
-            <w:rPr>
-              <w:rFonts w:asciiTheme="minorHAnsi" w:eastAsiaTheme="minorEastAsia" w:hAnsiTheme="minorHAnsi" w:cstheme="minorBidi"/>
-              <w:noProof/>
-              <w:kern w:val="2"/>
-              <w:lang w:val="en-IL"/>
-              <w14:ligatures w14:val="standardContextual"/>
-            </w:rPr>
-          </w:pPr>
-          <w:hyperlink w:anchor="_Toc176536636" w:history="1">
-            <w:r>
-              <w:rPr>
-                <w:rStyle w:val="Hyperlink"/>
-                <w:rFonts w:eastAsia="David" w:cstheme="majorHAnsi"/>
-                <w:noProof/>
-                <w:lang w:val="en-IL"/>
-              </w:rPr>
-              <w:t>Users (Supabase generated)</w:t>
-            </w:r>
-            <w:r>
-              <w:rPr>
-                <w:noProof/>
-                <w:webHidden/>
-              </w:rPr>
-              <w:tab/>
-            </w:r>
-            <w:r>
-              <w:rPr>
-                <w:noProof/>
-                <w:webHidden/>
-              </w:rPr>
-              <w:fldChar w:fldCharType="begin"/>
-            </w:r>
-            <w:r>
-              <w:rPr>
-                <w:noProof/>
-                <w:webHidden/>
-              </w:rPr>
-              <w:instrText xml:space="preserve"> PAGEREF _Toc176536636 \h </w:instrText>
-            </w:r>
-            <w:r>
-              <w:rPr>
-                <w:noProof/>
-                <w:webHidden/>
-              </w:rPr>
-            </w:r>
-            <w:r>
-              <w:rPr>
-                <w:noProof/>
-                <w:webHidden/>
-              </w:rPr>
-              <w:fldChar w:fldCharType="separate"/>
-            </w:r>
-            <w:r>
-              <w:rPr>
-                <w:noProof/>
-                <w:webHidden/>
-              </w:rPr>
-              <w:t>4</w:t>
-            </w:r>
-            <w:r>
-              <w:rPr>
-                <w:noProof/>
-                <w:webHidden/>
-              </w:rPr>
-              <w:fldChar w:fldCharType="end"/>
-            </w:r>
-          </w:hyperlink>
-        </w:p>
-        <w:p>
-          <w:pPr>
-            <w:pStyle w:val="TOC2"/>
-            <w:tabs>
-              <w:tab w:val="right" w:pos="9350"/>
-            </w:tabs>
-            <w:rPr>
-              <w:rFonts w:asciiTheme="minorHAnsi" w:eastAsiaTheme="minorEastAsia" w:hAnsiTheme="minorHAnsi" w:cstheme="minorBidi"/>
-              <w:noProof/>
-              <w:kern w:val="2"/>
-              <w:lang w:val="en-IL"/>
-              <w14:ligatures w14:val="standardContextual"/>
-            </w:rPr>
-          </w:pPr>
-          <w:hyperlink w:anchor="_Toc176536637" w:history="1">
-            <w:r>
-              <w:rPr>
-                <w:rStyle w:val="Hyperlink"/>
-                <w:rFonts w:eastAsia="David" w:cstheme="majorHAnsi"/>
-                <w:noProof/>
-                <w:lang w:val="en-IL"/>
-              </w:rPr>
-              <w:t>CVs</w:t>
-            </w:r>
-            <w:r>
-              <w:rPr>
-                <w:noProof/>
-                <w:webHidden/>
-              </w:rPr>
-              <w:tab/>
-            </w:r>
-            <w:r>
-              <w:rPr>
-                <w:noProof/>
-                <w:webHidden/>
-              </w:rPr>
-              <w:fldChar w:fldCharType="begin"/>
-            </w:r>
-            <w:r>
-              <w:rPr>
-                <w:noProof/>
-                <w:webHidden/>
-              </w:rPr>
-              <w:instrText xml:space="preserve"> PAGEREF _Toc176536637 \h </w:instrText>
-            </w:r>
-            <w:r>
-              <w:rPr>
-                <w:noProof/>
-                <w:webHidden/>
-              </w:rPr>
-            </w:r>
-            <w:r>
-              <w:rPr>
-                <w:noProof/>
-                <w:webHidden/>
-              </w:rPr>
-              <w:fldChar w:fldCharType="separate"/>
-            </w:r>
-            <w:r>
-              <w:rPr>
-                <w:noProof/>
-                <w:webHidden/>
-              </w:rPr>
-              <w:t>4</w:t>
-            </w:r>
-            <w:r>
-              <w:rPr>
-                <w:noProof/>
-                <w:webHidden/>
-              </w:rPr>
-              <w:fldChar w:fldCharType="end"/>
-            </w:r>
-          </w:hyperlink>
-        </w:p>
-        <w:p>
-          <w:pPr>
-            <w:pStyle w:val="TOC2"/>
-            <w:tabs>
-              <w:tab w:val="right" w:pos="9350"/>
-            </w:tabs>
-            <w:rPr>
-              <w:rFonts w:asciiTheme="minorHAnsi" w:eastAsiaTheme="minorEastAsia" w:hAnsiTheme="minorHAnsi" w:cstheme="minorBidi"/>
-              <w:noProof/>
-              <w:kern w:val="2"/>
-              <w:lang w:val="en-IL"/>
-              <w14:ligatures w14:val="standardContextual"/>
-            </w:rPr>
-          </w:pPr>
-          <w:hyperlink w:anchor="_Toc176536638" w:history="1">
-            <w:r>
-              <w:rPr>
-                <w:rStyle w:val="Hyperlink"/>
-                <w:rFonts w:cstheme="majorHAnsi"/>
-                <w:noProof/>
-                <w:lang w:val="en-IL"/>
-              </w:rPr>
-              <w:t>Comments</w:t>
-            </w:r>
-            <w:r>
-              <w:rPr>
-                <w:noProof/>
-                <w:webHidden/>
-              </w:rPr>
-              <w:tab/>
-            </w:r>
-            <w:r>
-              <w:rPr>
-                <w:noProof/>
-                <w:webHidden/>
-              </w:rPr>
-              <w:fldChar w:fldCharType="begin"/>
-            </w:r>
-            <w:r>
-              <w:rPr>
-                <w:noProof/>
-                <w:webHidden/>
-              </w:rPr>
-              <w:instrText xml:space="preserve"> PAGEREF _Toc176536638 \h </w:instrText>
-            </w:r>
-            <w:r>
-              <w:rPr>
-                <w:noProof/>
-                <w:webHidden/>
-              </w:rPr>
-            </w:r>
-            <w:r>
-              <w:rPr>
-                <w:noProof/>
-                <w:webHidden/>
-              </w:rPr>
-              <w:fldChar w:fldCharType="separate"/>
-            </w:r>
-            <w:r>
-              <w:rPr>
-                <w:noProof/>
-                <w:webHidden/>
-              </w:rPr>
-              <w:t>4</w:t>
-            </w:r>
-            <w:r>
-              <w:rPr>
-                <w:noProof/>
-                <w:webHidden/>
-              </w:rPr>
-              <w:fldChar w:fldCharType="end"/>
-            </w:r>
-          </w:hyperlink>
-        </w:p>
-        <w:p>
-          <w:pPr>
-            <w:pStyle w:val="TOC2"/>
-            <w:tabs>
-              <w:tab w:val="right" w:pos="9350"/>
-            </w:tabs>
-            <w:rPr>
-              <w:rFonts w:asciiTheme="minorHAnsi" w:eastAsiaTheme="minorEastAsia" w:hAnsiTheme="minorHAnsi" w:cstheme="minorBidi"/>
-              <w:noProof/>
-              <w:kern w:val="2"/>
-              <w:lang w:val="en-IL"/>
-              <w14:ligatures w14:val="standardContextual"/>
-            </w:rPr>
-          </w:pPr>
-          <w:hyperlink w:anchor="_Toc176536639" w:history="1">
-            <w:r>
-              <w:rPr>
-                <w:rStyle w:val="Hyperlink"/>
-                <w:rFonts w:cstheme="majorHAnsi"/>
-                <w:noProof/>
-                <w:lang w:val="en-IL"/>
-              </w:rPr>
-              <w:t>Profiles</w:t>
-            </w:r>
-            <w:r>
-              <w:rPr>
-                <w:noProof/>
-                <w:webHidden/>
-              </w:rPr>
-              <w:tab/>
-            </w:r>
-            <w:r>
-              <w:rPr>
-                <w:noProof/>
-                <w:webHidden/>
-              </w:rPr>
-              <w:fldChar w:fldCharType="begin"/>
-            </w:r>
-            <w:r>
-              <w:rPr>
-                <w:noProof/>
-                <w:webHidden/>
-              </w:rPr>
-              <w:instrText xml:space="preserve"> PAGEREF _Toc176536639 \h </w:instrText>
-            </w:r>
-            <w:r>
-              <w:rPr>
-                <w:noProof/>
-                <w:webHidden/>
-              </w:rPr>
-            </w:r>
-            <w:r>
-              <w:rPr>
-                <w:noProof/>
-                <w:webHidden/>
-              </w:rPr>
-              <w:fldChar w:fldCharType="separate"/>
-            </w:r>
-            <w:r>
-              <w:rPr>
-                <w:noProof/>
-                <w:webHidden/>
-              </w:rPr>
-              <w:t>4</w:t>
-            </w:r>
-            <w:r>
-              <w:rPr>
-                <w:noProof/>
-                <w:webHidden/>
-              </w:rPr>
-              <w:fldChar w:fldCharType="end"/>
-            </w:r>
-          </w:hyperlink>
-        </w:p>
-        <w:p>
-          <w:pPr>
-            <w:pStyle w:val="TOC2"/>
-            <w:tabs>
-              <w:tab w:val="right" w:pos="9350"/>
-            </w:tabs>
-            <w:rPr>
-              <w:rFonts w:asciiTheme="minorHAnsi" w:eastAsiaTheme="minorEastAsia" w:hAnsiTheme="minorHAnsi" w:cstheme="minorBidi"/>
-              <w:noProof/>
-              <w:kern w:val="2"/>
-              <w:lang w:val="en-IL"/>
-              <w14:ligatures w14:val="standardContextual"/>
-            </w:rPr>
-          </w:pPr>
-          <w:hyperlink w:anchor="_Toc176536640" w:history="1">
-            <w:r>
-              <w:rPr>
-                <w:rStyle w:val="Hyperlink"/>
-                <w:rFonts w:cstheme="majorHAnsi"/>
-                <w:noProof/>
-                <w:lang w:val="en-IL"/>
-              </w:rPr>
-              <w:t>Profiles Perms</w:t>
-            </w:r>
-            <w:r>
-              <w:rPr>
-                <w:noProof/>
-                <w:webHidden/>
-              </w:rPr>
-              <w:tab/>
-            </w:r>
-            <w:r>
-              <w:rPr>
-                <w:noProof/>
-                <w:webHidden/>
-              </w:rPr>
-              <w:fldChar w:fldCharType="begin"/>
-            </w:r>
-            <w:r>
-              <w:rPr>
-                <w:noProof/>
-                <w:webHidden/>
-              </w:rPr>
-              <w:instrText xml:space="preserve"> PAGEREF _Toc176536640 \h </w:instrText>
-            </w:r>
-            <w:r>
-              <w:rPr>
-                <w:noProof/>
-                <w:webHidden/>
-              </w:rPr>
-            </w:r>
-            <w:r>
-              <w:rPr>
-                <w:noProof/>
-                <w:webHidden/>
-              </w:rPr>
-              <w:fldChar w:fldCharType="separate"/>
-            </w:r>
-            <w:r>
-              <w:rPr>
-                <w:noProof/>
-                <w:webHidden/>
-              </w:rPr>
-              <w:t>4</w:t>
-            </w:r>
-            <w:r>
-              <w:rPr>
-                <w:noProof/>
-                <w:webHidden/>
-              </w:rPr>
-              <w:fldChar w:fldCharType="end"/>
-            </w:r>
-          </w:hyperlink>
-        </w:p>
-        <w:p>
-          <w:pPr>
-            <w:pStyle w:val="TOC2"/>
-            <w:tabs>
-              <w:tab w:val="right" w:pos="9350"/>
-            </w:tabs>
-            <w:rPr>
-              <w:rFonts w:asciiTheme="minorHAnsi" w:eastAsiaTheme="minorEastAsia" w:hAnsiTheme="minorHAnsi" w:cstheme="minorBidi"/>
-              <w:noProof/>
-              <w:kern w:val="2"/>
-              <w:lang w:val="en-IL"/>
-              <w14:ligatures w14:val="standardContextual"/>
-            </w:rPr>
-          </w:pPr>
-          <w:hyperlink w:anchor="_Toc176536641" w:history="1">
-            <w:r>
-              <w:rPr>
-                <w:rStyle w:val="Hyperlink"/>
-                <w:rFonts w:cstheme="majorHAnsi"/>
-                <w:noProof/>
-                <w:lang w:val="en-IL"/>
-              </w:rPr>
-              <w:t>Admins/Whitelisted views</w:t>
-            </w:r>
-            <w:r>
-              <w:rPr>
-                <w:noProof/>
-                <w:webHidden/>
-              </w:rPr>
-              <w:tab/>
-            </w:r>
-            <w:r>
-              <w:rPr>
-                <w:noProof/>
-                <w:webHidden/>
-              </w:rPr>
-              <w:fldChar w:fldCharType="begin"/>
-            </w:r>
-            <w:r>
-              <w:rPr>
-                <w:noProof/>
-                <w:webHidden/>
-              </w:rPr>
-              <w:instrText xml:space="preserve"> PAGEREF _Toc176536641 \h </w:instrText>
-            </w:r>
-            <w:r>
-              <w:rPr>
-                <w:noProof/>
-                <w:webHidden/>
-              </w:rPr>
-            </w:r>
-            <w:r>
-              <w:rPr>
-                <w:noProof/>
-                <w:webHidden/>
-              </w:rPr>
-              <w:fldChar w:fldCharType="separate"/>
-            </w:r>
-            <w:r>
-              <w:rPr>
-                <w:noProof/>
-                <w:webHidden/>
-              </w:rPr>
-              <w:t>4</w:t>
-            </w:r>
-            <w:r>
-              <w:rPr>
-                <w:noProof/>
-                <w:webHidden/>
-              </w:rPr>
-              <w:fldChar w:fldCharType="end"/>
-            </w:r>
-          </w:hyperlink>
-        </w:p>
-        <w:p>
-          <w:pPr>
-            <w:pStyle w:val="TOC2"/>
-            <w:tabs>
-              <w:tab w:val="right" w:pos="9350"/>
-            </w:tabs>
-            <w:rPr>
-              <w:rFonts w:asciiTheme="minorHAnsi" w:eastAsiaTheme="minorEastAsia" w:hAnsiTheme="minorHAnsi" w:cstheme="minorBidi"/>
-              <w:noProof/>
-              <w:kern w:val="2"/>
-              <w:lang w:val="en-IL"/>
-              <w14:ligatures w14:val="standardContextual"/>
-            </w:rPr>
-          </w:pPr>
-          <w:hyperlink w:anchor="_Toc176536642" w:history="1">
-            <w:r>
-              <w:rPr>
-                <w:rStyle w:val="Hyperlink"/>
-                <w:rFonts w:cstheme="majorHAnsi"/>
-                <w:noProof/>
-                <w:lang w:val="en-IL"/>
-              </w:rPr>
-              <w:t>Previews bucket</w:t>
-            </w:r>
-            <w:r>
-              <w:rPr>
-                <w:noProof/>
-                <w:webHidden/>
-              </w:rPr>
-              <w:tab/>
-            </w:r>
-            <w:r>
-              <w:rPr>
-                <w:noProof/>
-                <w:webHidden/>
-              </w:rPr>
-              <w:fldChar w:fldCharType="begin"/>
-            </w:r>
-            <w:r>
-              <w:rPr>
-                <w:noProof/>
-                <w:webHidden/>
-              </w:rPr>
-              <w:instrText xml:space="preserve"> PAGEREF _Toc176536642 \h </w:instrText>
-            </w:r>
-            <w:r>
-              <w:rPr>
-                <w:noProof/>
-                <w:webHidden/>
-              </w:rPr>
-            </w:r>
-            <w:r>
-              <w:rPr>
-                <w:noProof/>
-                <w:webHidden/>
-              </w:rPr>
-              <w:fldChar w:fldCharType="separate"/>
-            </w:r>
-            <w:r>
-              <w:rPr>
-                <w:noProof/>
-                <w:webHidden/>
-              </w:rPr>
-              <w:t>5</w:t>
             </w:r>
             <w:r>
               <w:rPr>
@@ -1287,14 +744,14 @@
               <w14:ligatures w14:val="standardContextual"/>
             </w:rPr>
           </w:pPr>
-          <w:hyperlink w:anchor="_Toc176536643" w:history="1">
+          <w:hyperlink w:anchor="_Toc177165986" w:history="1">
             <w:r>
               <w:rPr>
                 <w:rStyle w:val="Hyperlink"/>
                 <w:rFonts w:eastAsia="David" w:cstheme="majorHAnsi"/>
                 <w:noProof/>
               </w:rPr>
-              <w:t>Workflow Logic</w:t>
+              <w:t>High Level Frontend Layout</w:t>
             </w:r>
             <w:r>
               <w:rPr>
@@ -1315,7 +772,7 @@
                 <w:noProof/>
                 <w:webHidden/>
               </w:rPr>
-              <w:instrText xml:space="preserve"> PAGEREF _Toc176536643 \h </w:instrText>
+              <w:instrText xml:space="preserve"> PAGEREF _Toc177165986 \h </w:instrText>
             </w:r>
             <w:r>
               <w:rPr>
@@ -1335,227 +792,7 @@
                 <w:noProof/>
                 <w:webHidden/>
               </w:rPr>
-              <w:t>5</w:t>
-            </w:r>
-            <w:r>
-              <w:rPr>
-                <w:noProof/>
-                <w:webHidden/>
-              </w:rPr>
-              <w:fldChar w:fldCharType="end"/>
-            </w:r>
-          </w:hyperlink>
-        </w:p>
-        <w:p>
-          <w:pPr>
-            <w:pStyle w:val="TOC2"/>
-            <w:tabs>
-              <w:tab w:val="right" w:pos="9350"/>
-            </w:tabs>
-            <w:rPr>
-              <w:rFonts w:asciiTheme="minorHAnsi" w:eastAsiaTheme="minorEastAsia" w:hAnsiTheme="minorHAnsi" w:cstheme="minorBidi"/>
-              <w:noProof/>
-              <w:kern w:val="2"/>
-              <w:lang w:val="en-IL"/>
-              <w14:ligatures w14:val="standardContextual"/>
-            </w:rPr>
-          </w:pPr>
-          <w:hyperlink w:anchor="_Toc176536644" w:history="1">
-            <w:r>
-              <w:rPr>
-                <w:rStyle w:val="Hyperlink"/>
-                <w:rFonts w:cstheme="majorHAnsi"/>
-                <w:noProof/>
-              </w:rPr>
-              <w:t>CV Previews</w:t>
-            </w:r>
-            <w:r>
-              <w:rPr>
-                <w:noProof/>
-                <w:webHidden/>
-              </w:rPr>
-              <w:tab/>
-            </w:r>
-            <w:r>
-              <w:rPr>
-                <w:noProof/>
-                <w:webHidden/>
-              </w:rPr>
-              <w:fldChar w:fldCharType="begin"/>
-            </w:r>
-            <w:r>
-              <w:rPr>
-                <w:noProof/>
-                <w:webHidden/>
-              </w:rPr>
-              <w:instrText xml:space="preserve"> PAGEREF _Toc176536644 \h </w:instrText>
-            </w:r>
-            <w:r>
-              <w:rPr>
-                <w:noProof/>
-                <w:webHidden/>
-              </w:rPr>
-            </w:r>
-            <w:r>
-              <w:rPr>
-                <w:noProof/>
-                <w:webHidden/>
-              </w:rPr>
-              <w:fldChar w:fldCharType="separate"/>
-            </w:r>
-            <w:r>
-              <w:rPr>
-                <w:noProof/>
-                <w:webHidden/>
-              </w:rPr>
-              <w:t>5</w:t>
-            </w:r>
-            <w:r>
-              <w:rPr>
-                <w:noProof/>
-                <w:webHidden/>
-              </w:rPr>
-              <w:fldChar w:fldCharType="end"/>
-            </w:r>
-          </w:hyperlink>
-        </w:p>
-        <w:p>
-          <w:pPr>
-            <w:pStyle w:val="TOC2"/>
-            <w:tabs>
-              <w:tab w:val="right" w:pos="9350"/>
-            </w:tabs>
-            <w:rPr>
-              <w:rFonts w:asciiTheme="minorHAnsi" w:eastAsiaTheme="minorEastAsia" w:hAnsiTheme="minorHAnsi" w:cstheme="minorBidi"/>
-              <w:noProof/>
-              <w:kern w:val="2"/>
-              <w:lang w:val="en-IL"/>
-              <w14:ligatures w14:val="standardContextual"/>
-            </w:rPr>
-          </w:pPr>
-          <w:hyperlink w:anchor="_Toc176536645" w:history="1">
-            <w:r>
-              <w:rPr>
-                <w:rStyle w:val="Hyperlink"/>
-                <w:rFonts w:cstheme="majorHAnsi"/>
-                <w:noProof/>
-                <w:lang w:val="en-IL"/>
-              </w:rPr>
-              <w:t>User Permissions</w:t>
-            </w:r>
-            <w:r>
-              <w:rPr>
-                <w:noProof/>
-                <w:webHidden/>
-              </w:rPr>
-              <w:tab/>
-            </w:r>
-            <w:r>
-              <w:rPr>
-                <w:noProof/>
-                <w:webHidden/>
-              </w:rPr>
-              <w:fldChar w:fldCharType="begin"/>
-            </w:r>
-            <w:r>
-              <w:rPr>
-                <w:noProof/>
-                <w:webHidden/>
-              </w:rPr>
-              <w:instrText xml:space="preserve"> PAGEREF _Toc176536645 \h </w:instrText>
-            </w:r>
-            <w:r>
-              <w:rPr>
-                <w:noProof/>
-                <w:webHidden/>
-              </w:rPr>
-            </w:r>
-            <w:r>
-              <w:rPr>
-                <w:noProof/>
-                <w:webHidden/>
-              </w:rPr>
-              <w:fldChar w:fldCharType="separate"/>
-            </w:r>
-            <w:r>
-              <w:rPr>
-                <w:noProof/>
-                <w:webHidden/>
-              </w:rPr>
-              <w:t>5</w:t>
-            </w:r>
-            <w:r>
-              <w:rPr>
-                <w:noProof/>
-                <w:webHidden/>
-              </w:rPr>
-              <w:fldChar w:fldCharType="end"/>
-            </w:r>
-          </w:hyperlink>
-        </w:p>
-        <w:p>
-          <w:pPr>
-            <w:pStyle w:val="TOC1"/>
-            <w:tabs>
-              <w:tab w:val="right" w:pos="9350"/>
-            </w:tabs>
-            <w:rPr>
-              <w:rFonts w:asciiTheme="minorHAnsi" w:eastAsiaTheme="minorEastAsia" w:hAnsiTheme="minorHAnsi" w:cstheme="minorBidi"/>
-              <w:noProof/>
-              <w:kern w:val="2"/>
-              <w:lang w:val="en-IL"/>
-              <w14:ligatures w14:val="standardContextual"/>
-            </w:rPr>
-          </w:pPr>
-          <w:hyperlink w:anchor="_Toc176536646" w:history="1">
-            <w:r>
-              <w:rPr>
-                <w:rStyle w:val="Hyperlink"/>
-                <w:rFonts w:eastAsia="David" w:cstheme="majorHAnsi"/>
-                <w:noProof/>
-              </w:rPr>
-              <w:t>High Level Frontend Layout</w:t>
-            </w:r>
-            <w:r>
-              <w:rPr>
-                <w:noProof/>
-                <w:webHidden/>
-              </w:rPr>
-              <w:tab/>
-            </w:r>
-            <w:r>
-              <w:rPr>
-                <w:noProof/>
-                <w:webHidden/>
-              </w:rPr>
-              <w:fldChar w:fldCharType="begin"/>
-            </w:r>
-            <w:r>
-              <w:rPr>
-                <w:noProof/>
-                <w:webHidden/>
-              </w:rPr>
-              <w:instrText xml:space="preserve"> PAGEREF _Toc176536646 \h </w:instrText>
-            </w:r>
-            <w:r>
-              <w:rPr>
-                <w:noProof/>
-                <w:webHidden/>
-              </w:rPr>
-            </w:r>
-            <w:r>
-              <w:rPr>
-                <w:noProof/>
-                <w:webHidden/>
-              </w:rPr>
-              <w:fldChar w:fldCharType="separate"/>
-            </w:r>
-            <w:r>
-              <w:rPr>
-                <w:noProof/>
-                <w:webHidden/>
-              </w:rPr>
-              <w:t>5</w:t>
+              <w:t>3</w:t>
             </w:r>
             <w:r>
               <w:rPr>
@@ -1612,7 +849,7 @@
           <w:rFonts w:eastAsia="David" w:cstheme="majorHAnsi"/>
         </w:rPr>
       </w:pPr>
-      <w:bookmarkStart w:id="0" w:name="_Toc176536627"/>
+      <w:bookmarkStart w:id="0" w:name="_Toc177165977"/>
       <w:r>
         <w:rPr>
           <w:rFonts w:eastAsia="David" w:cstheme="majorHAnsi"/>
@@ -1709,7 +946,7 @@
           <w:szCs w:val="28"/>
         </w:rPr>
       </w:pPr>
-      <w:bookmarkStart w:id="1" w:name="_Toc176536628"/>
+      <w:bookmarkStart w:id="1" w:name="_Toc177165978"/>
       <w:r>
         <w:rPr>
           <w:rFonts w:eastAsia="David" w:cstheme="majorHAnsi"/>
@@ -1868,7 +1105,7 @@
           <w:lang w:val="en-IL"/>
         </w:rPr>
       </w:pPr>
-      <w:bookmarkStart w:id="2" w:name="_Toc176536629"/>
+      <w:bookmarkStart w:id="2" w:name="_Toc177165979"/>
       <w:r>
         <w:rPr>
           <w:rFonts w:asciiTheme="majorHAnsi" w:hAnsiTheme="majorHAnsi" w:cstheme="majorHAnsi"/>
@@ -2194,7 +1431,7 @@
           <w:lang w:val="en-IL"/>
         </w:rPr>
       </w:pPr>
-      <w:bookmarkStart w:id="3" w:name="_Toc176536630"/>
+      <w:bookmarkStart w:id="3" w:name="_Toc177165980"/>
       <w:r>
         <w:rPr>
           <w:rFonts w:asciiTheme="majorHAnsi" w:hAnsiTheme="majorHAnsi" w:cstheme="majorHAnsi"/>
@@ -2446,7 +1683,7 @@
           <w:rFonts w:eastAsia="David" w:cstheme="majorHAnsi"/>
         </w:rPr>
       </w:pPr>
-      <w:bookmarkStart w:id="4" w:name="_Toc176536631"/>
+      <w:bookmarkStart w:id="4" w:name="_Toc177165981"/>
       <w:r>
         <w:rPr>
           <w:rFonts w:eastAsia="David" w:cstheme="majorHAnsi"/>
@@ -2483,6 +1720,7 @@
         </w:rPr>
         <w:t xml:space="preserve">Due to the short time schedule on this project and the project being a voluntary work – we will not be creating a server side for this platform but instead use serverless solutions such as </w:t>
       </w:r>
+      <w:proofErr w:type="spellStart"/>
       <w:r>
         <w:rPr>
           <w:rFonts w:asciiTheme="majorHAnsi" w:eastAsia="David" w:hAnsiTheme="majorHAnsi" w:cstheme="majorHAnsi"/>
@@ -2493,6 +1731,7 @@
         </w:rPr>
         <w:t>Supabase</w:t>
       </w:r>
+      <w:proofErr w:type="spellEnd"/>
       <w:r>
         <w:rPr>
           <w:rFonts w:asciiTheme="majorHAnsi" w:eastAsia="David" w:hAnsiTheme="majorHAnsi" w:cstheme="majorHAnsi"/>
@@ -2525,6 +1764,7 @@
           <w:szCs w:val="24"/>
         </w:rPr>
       </w:pPr>
+      <w:proofErr w:type="spellStart"/>
       <w:r>
         <w:rPr>
           <w:rFonts w:asciiTheme="majorHAnsi" w:eastAsia="David" w:hAnsiTheme="majorHAnsi" w:cstheme="majorHAnsi"/>
@@ -2535,6 +1775,7 @@
         </w:rPr>
         <w:t>Supabase</w:t>
       </w:r>
+      <w:proofErr w:type="spellEnd"/>
       <w:r>
         <w:rPr>
           <w:rFonts w:asciiTheme="majorHAnsi" w:eastAsia="David" w:hAnsiTheme="majorHAnsi" w:cstheme="majorHAnsi"/>
@@ -2677,8 +1918,19 @@
           <w:szCs w:val="24"/>
           <w:lang w:val="en-IL"/>
         </w:rPr>
-        <w:t>Typescript NextJS</w:t>
-      </w:r>
+        <w:t xml:space="preserve">Typescript </w:t>
+      </w:r>
+      <w:proofErr w:type="spellStart"/>
+      <w:r>
+        <w:rPr>
+          <w:rFonts w:asciiTheme="majorHAnsi" w:eastAsia="David" w:hAnsiTheme="majorHAnsi" w:cstheme="majorHAnsi"/>
+          <w:sz w:val="24"/>
+          <w:szCs w:val="24"/>
+          <w:lang w:val="en-IL"/>
+        </w:rPr>
+        <w:t>NextJS</w:t>
+      </w:r>
+      <w:proofErr w:type="spellEnd"/>
       <w:r>
         <w:rPr>
           <w:rFonts w:asciiTheme="majorHAnsi" w:eastAsia="David" w:hAnsiTheme="majorHAnsi" w:cstheme="majorHAnsi"/>
@@ -2755,6 +2007,7 @@
           <w:szCs w:val="24"/>
         </w:rPr>
       </w:pPr>
+      <w:proofErr w:type="spellStart"/>
       <w:r>
         <w:rPr>
           <w:rFonts w:asciiTheme="majorHAnsi" w:eastAsia="David" w:hAnsiTheme="majorHAnsi" w:cstheme="majorHAnsi"/>
@@ -2762,7 +2015,37 @@
           <w:szCs w:val="24"/>
           <w:lang w:val="en-IL"/>
         </w:rPr>
-        <w:t>Github – Hosting the code, running relevant pipelines, and hosting a static page for the community using Github Pages.</w:t>
+        <w:t>Github</w:t>
+      </w:r>
+      <w:proofErr w:type="spellEnd"/>
+      <w:r>
+        <w:rPr>
+          <w:rFonts w:asciiTheme="majorHAnsi" w:eastAsia="David" w:hAnsiTheme="majorHAnsi" w:cstheme="majorHAnsi"/>
+          <w:sz w:val="24"/>
+          <w:szCs w:val="24"/>
+          <w:lang w:val="en-IL"/>
+        </w:rPr>
+        <w:t xml:space="preserve"> – Hosting the code, running relevant pipelines, and hosting a static page for the community using </w:t>
+      </w:r>
+      <w:proofErr w:type="spellStart"/>
+      <w:r>
+        <w:rPr>
+          <w:rFonts w:asciiTheme="majorHAnsi" w:eastAsia="David" w:hAnsiTheme="majorHAnsi" w:cstheme="majorHAnsi"/>
+          <w:sz w:val="24"/>
+          <w:szCs w:val="24"/>
+          <w:lang w:val="en-IL"/>
+        </w:rPr>
+        <w:t>Github</w:t>
+      </w:r>
+      <w:proofErr w:type="spellEnd"/>
+      <w:r>
+        <w:rPr>
+          <w:rFonts w:asciiTheme="majorHAnsi" w:eastAsia="David" w:hAnsiTheme="majorHAnsi" w:cstheme="majorHAnsi"/>
+          <w:sz w:val="24"/>
+          <w:szCs w:val="24"/>
+          <w:lang w:val="en-IL"/>
+        </w:rPr>
+        <w:t xml:space="preserve"> Pages.</w:t>
       </w:r>
     </w:p>
     <w:p>
@@ -2829,12 +2112,24 @@
           <w:rFonts w:eastAsia="David" w:cstheme="majorHAnsi"/>
         </w:rPr>
       </w:pPr>
-      <w:bookmarkStart w:id="6" w:name="_Toc176536632"/>
+      <w:bookmarkStart w:id="6" w:name="_Toc177165982"/>
       <w:r>
         <w:rPr>
           <w:rFonts w:eastAsia="David" w:cstheme="majorHAnsi"/>
         </w:rPr>
-        <w:t>Schemas &amp; Collections</w:t>
+        <w:t>Workflow</w:t>
+      </w:r>
+      <w:r>
+        <w:rPr>
+          <w:rFonts w:eastAsia="David" w:cstheme="majorHAnsi"/>
+        </w:rPr>
+        <w:t xml:space="preserve"> and</w:t>
+      </w:r>
+      <w:r>
+        <w:rPr>
+          <w:rFonts w:eastAsia="David" w:cstheme="majorHAnsi"/>
+        </w:rPr>
+        <w:t xml:space="preserve"> Logic</w:t>
       </w:r>
       <w:bookmarkEnd w:id="6"/>
     </w:p>
@@ -2845,1806 +2140,18 @@
           <w:rFonts w:cstheme="majorHAnsi"/>
           <w:sz w:val="28"/>
           <w:szCs w:val="28"/>
-          <w:lang w:val="en-IL"/>
-        </w:rPr>
-      </w:pPr>
-      <w:bookmarkStart w:id="7" w:name="_Toc176536633"/>
+        </w:rPr>
+      </w:pPr>
+      <w:bookmarkStart w:id="7" w:name="_Toc177165983"/>
       <w:r>
         <w:rPr>
           <w:rFonts w:cstheme="majorHAnsi"/>
           <w:sz w:val="28"/>
           <w:szCs w:val="28"/>
         </w:rPr>
-        <w:t>Categories</w:t>
-      </w:r>
-      <w:r>
-        <w:rPr>
-          <w:rFonts w:cstheme="majorHAnsi"/>
-          <w:sz w:val="28"/>
-          <w:szCs w:val="28"/>
-          <w:lang w:val="en-IL"/>
-        </w:rPr>
-        <w:t xml:space="preserve"> (Enum)</w:t>
+        <w:t>CV Previews</w:t>
       </w:r>
       <w:bookmarkEnd w:id="7"/>
-    </w:p>
-    <w:p>
-      <w:pPr>
-        <w:numPr>
-          <w:ilvl w:val="0"/>
-          <w:numId w:val="2"/>
-        </w:numPr>
-        <w:pBdr>
-          <w:top w:val="nil"/>
-          <w:left w:val="nil"/>
-          <w:bottom w:val="nil"/>
-          <w:right w:val="nil"/>
-          <w:between w:val="nil"/>
-        </w:pBdr>
-        <w:spacing w:after="0"/>
-        <w:rPr>
-          <w:rFonts w:asciiTheme="majorHAnsi" w:eastAsia="David" w:hAnsiTheme="majorHAnsi" w:cstheme="majorHAnsi"/>
-          <w:color w:val="000000"/>
-          <w:sz w:val="24"/>
-          <w:szCs w:val="24"/>
-        </w:rPr>
-      </w:pPr>
-      <w:r>
-        <w:rPr>
-          <w:rFonts w:asciiTheme="majorHAnsi" w:eastAsia="David" w:hAnsiTheme="majorHAnsi" w:cstheme="majorHAnsi"/>
-          <w:color w:val="000000"/>
-          <w:sz w:val="24"/>
-          <w:szCs w:val="24"/>
-        </w:rPr>
-        <w:t>Undefined</w:t>
-      </w:r>
-    </w:p>
-    <w:p>
-      <w:pPr>
-        <w:numPr>
-          <w:ilvl w:val="0"/>
-          <w:numId w:val="2"/>
-        </w:numPr>
-        <w:pBdr>
-          <w:top w:val="nil"/>
-          <w:left w:val="nil"/>
-          <w:bottom w:val="nil"/>
-          <w:right w:val="nil"/>
-          <w:between w:val="nil"/>
-        </w:pBdr>
-        <w:spacing w:after="0"/>
-        <w:rPr>
-          <w:rFonts w:asciiTheme="majorHAnsi" w:eastAsia="David" w:hAnsiTheme="majorHAnsi" w:cstheme="majorHAnsi"/>
-          <w:color w:val="000000"/>
-          <w:sz w:val="24"/>
-          <w:szCs w:val="24"/>
-        </w:rPr>
-      </w:pPr>
-      <w:r>
-        <w:rPr>
-          <w:rFonts w:asciiTheme="majorHAnsi" w:eastAsia="David" w:hAnsiTheme="majorHAnsi" w:cstheme="majorHAnsi"/>
-          <w:color w:val="000000"/>
-          <w:sz w:val="24"/>
-          <w:szCs w:val="24"/>
-        </w:rPr>
-        <w:t>General</w:t>
-      </w:r>
-    </w:p>
-    <w:p>
-      <w:pPr>
-        <w:numPr>
-          <w:ilvl w:val="0"/>
-          <w:numId w:val="2"/>
-        </w:numPr>
-        <w:pBdr>
-          <w:top w:val="nil"/>
-          <w:left w:val="nil"/>
-          <w:bottom w:val="nil"/>
-          <w:right w:val="nil"/>
-          <w:between w:val="nil"/>
-        </w:pBdr>
-        <w:spacing w:after="0"/>
-        <w:rPr>
-          <w:rFonts w:asciiTheme="majorHAnsi" w:eastAsia="David" w:hAnsiTheme="majorHAnsi" w:cstheme="majorHAnsi"/>
-          <w:color w:val="000000"/>
-          <w:sz w:val="24"/>
-          <w:szCs w:val="24"/>
-        </w:rPr>
-      </w:pPr>
-      <w:r>
-        <w:rPr>
-          <w:rFonts w:asciiTheme="majorHAnsi" w:eastAsia="David" w:hAnsiTheme="majorHAnsi" w:cstheme="majorHAnsi"/>
-          <w:color w:val="000000"/>
-          <w:sz w:val="24"/>
-          <w:szCs w:val="24"/>
-        </w:rPr>
-        <w:t>Medical</w:t>
-      </w:r>
-    </w:p>
-    <w:p>
-      <w:pPr>
-        <w:numPr>
-          <w:ilvl w:val="0"/>
-          <w:numId w:val="2"/>
-        </w:numPr>
-        <w:pBdr>
-          <w:top w:val="nil"/>
-          <w:left w:val="nil"/>
-          <w:bottom w:val="nil"/>
-          <w:right w:val="nil"/>
-          <w:between w:val="nil"/>
-        </w:pBdr>
-        <w:spacing w:after="0"/>
-        <w:rPr>
-          <w:rFonts w:asciiTheme="majorHAnsi" w:eastAsia="David" w:hAnsiTheme="majorHAnsi" w:cstheme="majorHAnsi"/>
-          <w:color w:val="000000"/>
-          <w:sz w:val="24"/>
-          <w:szCs w:val="24"/>
-        </w:rPr>
-      </w:pPr>
-      <w:r>
-        <w:rPr>
-          <w:rFonts w:asciiTheme="majorHAnsi" w:eastAsia="David" w:hAnsiTheme="majorHAnsi" w:cstheme="majorHAnsi"/>
-          <w:color w:val="000000"/>
-          <w:sz w:val="24"/>
-          <w:szCs w:val="24"/>
-        </w:rPr>
-        <w:t>Insurance</w:t>
-      </w:r>
-    </w:p>
-    <w:p>
-      <w:pPr>
-        <w:numPr>
-          <w:ilvl w:val="0"/>
-          <w:numId w:val="2"/>
-        </w:numPr>
-        <w:pBdr>
-          <w:top w:val="nil"/>
-          <w:left w:val="nil"/>
-          <w:bottom w:val="nil"/>
-          <w:right w:val="nil"/>
-          <w:between w:val="nil"/>
-        </w:pBdr>
-        <w:spacing w:after="0"/>
-        <w:rPr>
-          <w:rFonts w:asciiTheme="majorHAnsi" w:eastAsia="David" w:hAnsiTheme="majorHAnsi" w:cstheme="majorHAnsi"/>
-          <w:color w:val="000000"/>
-          <w:sz w:val="24"/>
-          <w:szCs w:val="24"/>
-        </w:rPr>
-      </w:pPr>
-      <w:r>
-        <w:rPr>
-          <w:rFonts w:asciiTheme="majorHAnsi" w:eastAsia="David" w:hAnsiTheme="majorHAnsi" w:cstheme="majorHAnsi"/>
-          <w:color w:val="000000"/>
-          <w:sz w:val="24"/>
-          <w:szCs w:val="24"/>
-        </w:rPr>
-        <w:t>Financial</w:t>
-      </w:r>
-    </w:p>
-    <w:p>
-      <w:pPr>
-        <w:numPr>
-          <w:ilvl w:val="0"/>
-          <w:numId w:val="2"/>
-        </w:numPr>
-        <w:pBdr>
-          <w:top w:val="nil"/>
-          <w:left w:val="nil"/>
-          <w:bottom w:val="nil"/>
-          <w:right w:val="nil"/>
-          <w:between w:val="nil"/>
-        </w:pBdr>
-        <w:spacing w:after="0"/>
-        <w:rPr>
-          <w:rFonts w:asciiTheme="majorHAnsi" w:eastAsia="David" w:hAnsiTheme="majorHAnsi" w:cstheme="majorHAnsi"/>
-          <w:color w:val="000000"/>
-          <w:sz w:val="24"/>
-          <w:szCs w:val="24"/>
-        </w:rPr>
-      </w:pPr>
-      <w:r>
-        <w:rPr>
-          <w:rFonts w:asciiTheme="majorHAnsi" w:eastAsia="David" w:hAnsiTheme="majorHAnsi" w:cstheme="majorHAnsi"/>
-          <w:color w:val="000000"/>
-          <w:sz w:val="24"/>
-          <w:szCs w:val="24"/>
-        </w:rPr>
-        <w:t>Legal</w:t>
-      </w:r>
-    </w:p>
-    <w:p>
-      <w:pPr>
-        <w:numPr>
-          <w:ilvl w:val="0"/>
-          <w:numId w:val="2"/>
-        </w:numPr>
-        <w:pBdr>
-          <w:top w:val="nil"/>
-          <w:left w:val="nil"/>
-          <w:bottom w:val="nil"/>
-          <w:right w:val="nil"/>
-          <w:between w:val="nil"/>
-        </w:pBdr>
-        <w:spacing w:after="0"/>
-        <w:rPr>
-          <w:rFonts w:asciiTheme="majorHAnsi" w:eastAsia="David" w:hAnsiTheme="majorHAnsi" w:cstheme="majorHAnsi"/>
-          <w:color w:val="000000"/>
-          <w:sz w:val="24"/>
-          <w:szCs w:val="24"/>
-        </w:rPr>
-      </w:pPr>
-      <w:r>
-        <w:rPr>
-          <w:rFonts w:asciiTheme="majorHAnsi" w:eastAsia="David" w:hAnsiTheme="majorHAnsi" w:cstheme="majorHAnsi"/>
-          <w:color w:val="000000"/>
-          <w:sz w:val="24"/>
-          <w:szCs w:val="24"/>
-        </w:rPr>
-        <w:t>Education</w:t>
-      </w:r>
-    </w:p>
-    <w:p>
-      <w:pPr>
-        <w:numPr>
-          <w:ilvl w:val="0"/>
-          <w:numId w:val="2"/>
-        </w:numPr>
-        <w:pBdr>
-          <w:top w:val="nil"/>
-          <w:left w:val="nil"/>
-          <w:bottom w:val="nil"/>
-          <w:right w:val="nil"/>
-          <w:between w:val="nil"/>
-        </w:pBdr>
-        <w:spacing w:after="0"/>
-        <w:rPr>
-          <w:rFonts w:asciiTheme="majorHAnsi" w:eastAsia="David" w:hAnsiTheme="majorHAnsi" w:cstheme="majorHAnsi"/>
-          <w:color w:val="000000"/>
-          <w:sz w:val="24"/>
-          <w:szCs w:val="24"/>
-        </w:rPr>
-      </w:pPr>
-      <w:r>
-        <w:rPr>
-          <w:rFonts w:asciiTheme="majorHAnsi" w:eastAsia="David" w:hAnsiTheme="majorHAnsi" w:cstheme="majorHAnsi"/>
-          <w:color w:val="000000"/>
-          <w:sz w:val="24"/>
-          <w:szCs w:val="24"/>
-          <w:lang w:val="en-IL"/>
-        </w:rPr>
-        <w:t>Full Stack</w:t>
-      </w:r>
-    </w:p>
-    <w:p>
-      <w:pPr>
-        <w:numPr>
-          <w:ilvl w:val="0"/>
-          <w:numId w:val="2"/>
-        </w:numPr>
-        <w:pBdr>
-          <w:top w:val="nil"/>
-          <w:left w:val="nil"/>
-          <w:bottom w:val="nil"/>
-          <w:right w:val="nil"/>
-          <w:between w:val="nil"/>
-        </w:pBdr>
-        <w:spacing w:after="0"/>
-        <w:rPr>
-          <w:rFonts w:asciiTheme="majorHAnsi" w:eastAsia="David" w:hAnsiTheme="majorHAnsi" w:cstheme="majorHAnsi"/>
-          <w:color w:val="000000"/>
-          <w:sz w:val="24"/>
-          <w:szCs w:val="24"/>
-        </w:rPr>
-      </w:pPr>
-      <w:r>
-        <w:rPr>
-          <w:rFonts w:asciiTheme="majorHAnsi" w:eastAsia="David" w:hAnsiTheme="majorHAnsi" w:cstheme="majorHAnsi"/>
-          <w:color w:val="000000"/>
-          <w:sz w:val="24"/>
-          <w:szCs w:val="24"/>
-          <w:lang w:val="en-IL"/>
-        </w:rPr>
-        <w:t>Front End</w:t>
-      </w:r>
-    </w:p>
-    <w:p>
-      <w:pPr>
-        <w:numPr>
-          <w:ilvl w:val="0"/>
-          <w:numId w:val="2"/>
-        </w:numPr>
-        <w:pBdr>
-          <w:top w:val="nil"/>
-          <w:left w:val="nil"/>
-          <w:bottom w:val="nil"/>
-          <w:right w:val="nil"/>
-          <w:between w:val="nil"/>
-        </w:pBdr>
-        <w:spacing w:after="0"/>
-        <w:rPr>
-          <w:rFonts w:asciiTheme="majorHAnsi" w:eastAsia="David" w:hAnsiTheme="majorHAnsi" w:cstheme="majorHAnsi"/>
-          <w:color w:val="000000"/>
-          <w:sz w:val="24"/>
-          <w:szCs w:val="24"/>
-        </w:rPr>
-      </w:pPr>
-      <w:r>
-        <w:rPr>
-          <w:rFonts w:asciiTheme="majorHAnsi" w:eastAsia="David" w:hAnsiTheme="majorHAnsi" w:cstheme="majorHAnsi"/>
-          <w:color w:val="000000"/>
-          <w:sz w:val="24"/>
-          <w:szCs w:val="24"/>
-          <w:lang w:val="en-IL"/>
-        </w:rPr>
-        <w:t>Back End</w:t>
-      </w:r>
-    </w:p>
-    <w:p>
-      <w:pPr>
-        <w:numPr>
-          <w:ilvl w:val="0"/>
-          <w:numId w:val="2"/>
-        </w:numPr>
-        <w:pBdr>
-          <w:top w:val="nil"/>
-          <w:left w:val="nil"/>
-          <w:bottom w:val="nil"/>
-          <w:right w:val="nil"/>
-          <w:between w:val="nil"/>
-        </w:pBdr>
-        <w:spacing w:after="0"/>
-        <w:rPr>
-          <w:rFonts w:asciiTheme="majorHAnsi" w:eastAsia="David" w:hAnsiTheme="majorHAnsi" w:cstheme="majorHAnsi"/>
-          <w:color w:val="000000"/>
-          <w:sz w:val="24"/>
-          <w:szCs w:val="24"/>
-        </w:rPr>
-      </w:pPr>
-      <w:r>
-        <w:rPr>
-          <w:rFonts w:asciiTheme="majorHAnsi" w:eastAsia="David" w:hAnsiTheme="majorHAnsi" w:cstheme="majorHAnsi"/>
-          <w:color w:val="000000"/>
-          <w:sz w:val="24"/>
-          <w:szCs w:val="24"/>
-          <w:lang w:val="en-IL"/>
-        </w:rPr>
-        <w:t>DevOps</w:t>
-      </w:r>
-    </w:p>
-    <w:p>
-      <w:pPr>
-        <w:numPr>
-          <w:ilvl w:val="0"/>
-          <w:numId w:val="2"/>
-        </w:numPr>
-        <w:pBdr>
-          <w:top w:val="nil"/>
-          <w:left w:val="nil"/>
-          <w:bottom w:val="nil"/>
-          <w:right w:val="nil"/>
-          <w:between w:val="nil"/>
-        </w:pBdr>
-        <w:spacing w:after="0"/>
-        <w:rPr>
-          <w:rFonts w:asciiTheme="majorHAnsi" w:eastAsia="David" w:hAnsiTheme="majorHAnsi" w:cstheme="majorHAnsi"/>
-          <w:color w:val="000000"/>
-          <w:sz w:val="24"/>
-          <w:szCs w:val="24"/>
-        </w:rPr>
-      </w:pPr>
-      <w:bookmarkStart w:id="8" w:name="_heading=h.1t3h5sf" w:colFirst="0" w:colLast="0"/>
-      <w:bookmarkEnd w:id="8"/>
-      <w:r>
-        <w:rPr>
-          <w:rFonts w:asciiTheme="majorHAnsi" w:eastAsia="David" w:hAnsiTheme="majorHAnsi" w:cstheme="majorHAnsi"/>
-          <w:color w:val="000000"/>
-          <w:sz w:val="24"/>
-          <w:szCs w:val="24"/>
-          <w:lang w:val="en-IL"/>
-        </w:rPr>
-        <w:t>Cyber Security</w:t>
-      </w:r>
-    </w:p>
-    <w:p>
-      <w:pPr>
-        <w:numPr>
-          <w:ilvl w:val="0"/>
-          <w:numId w:val="2"/>
-        </w:numPr>
-        <w:pBdr>
-          <w:top w:val="nil"/>
-          <w:left w:val="nil"/>
-          <w:bottom w:val="nil"/>
-          <w:right w:val="nil"/>
-          <w:between w:val="nil"/>
-        </w:pBdr>
-        <w:rPr>
-          <w:rFonts w:asciiTheme="majorHAnsi" w:eastAsia="David" w:hAnsiTheme="majorHAnsi" w:cstheme="majorHAnsi"/>
-          <w:color w:val="000000"/>
-          <w:sz w:val="24"/>
-          <w:szCs w:val="24"/>
-        </w:rPr>
-      </w:pPr>
-      <w:r>
-        <w:rPr>
-          <w:rFonts w:asciiTheme="majorHAnsi" w:eastAsia="David" w:hAnsiTheme="majorHAnsi" w:cstheme="majorHAnsi"/>
-          <w:color w:val="000000"/>
-          <w:sz w:val="24"/>
-          <w:szCs w:val="24"/>
-        </w:rPr>
-        <w:t>Freelance</w:t>
-      </w:r>
-    </w:p>
-    <w:p>
-      <w:pPr>
-        <w:pStyle w:val="Heading2"/>
-        <w:rPr>
-          <w:rFonts w:cstheme="majorHAnsi"/>
-          <w:sz w:val="28"/>
-          <w:szCs w:val="28"/>
-          <w:lang w:val="en-IL"/>
-        </w:rPr>
-      </w:pPr>
-      <w:bookmarkStart w:id="9" w:name="_Toc176536634"/>
-      <w:r>
-        <w:rPr>
-          <w:rFonts w:cstheme="majorHAnsi"/>
-          <w:sz w:val="28"/>
-          <w:szCs w:val="28"/>
-        </w:rPr>
-        <w:t>Work Status</w:t>
-      </w:r>
-      <w:r>
-        <w:rPr>
-          <w:rFonts w:cstheme="majorHAnsi"/>
-          <w:sz w:val="28"/>
-          <w:szCs w:val="28"/>
-          <w:lang w:val="en-IL"/>
-        </w:rPr>
-        <w:t xml:space="preserve"> (Enum)</w:t>
-      </w:r>
-      <w:bookmarkEnd w:id="9"/>
-    </w:p>
-    <w:p>
-      <w:pPr>
-        <w:numPr>
-          <w:ilvl w:val="0"/>
-          <w:numId w:val="8"/>
-        </w:numPr>
-        <w:pBdr>
-          <w:top w:val="nil"/>
-          <w:left w:val="nil"/>
-          <w:bottom w:val="nil"/>
-          <w:right w:val="nil"/>
-          <w:between w:val="nil"/>
-        </w:pBdr>
-        <w:spacing w:after="0"/>
-        <w:rPr>
-          <w:rFonts w:asciiTheme="majorHAnsi" w:eastAsia="David" w:hAnsiTheme="majorHAnsi" w:cstheme="majorHAnsi"/>
-          <w:color w:val="000000"/>
-          <w:sz w:val="24"/>
-          <w:szCs w:val="24"/>
-        </w:rPr>
-      </w:pPr>
-      <w:r>
-        <w:rPr>
-          <w:rFonts w:asciiTheme="majorHAnsi" w:eastAsia="David" w:hAnsiTheme="majorHAnsi" w:cstheme="majorHAnsi"/>
-          <w:color w:val="000000"/>
-          <w:sz w:val="24"/>
-          <w:szCs w:val="24"/>
-        </w:rPr>
-        <w:t>Nothing</w:t>
-      </w:r>
-    </w:p>
-    <w:p>
-      <w:pPr>
-        <w:numPr>
-          <w:ilvl w:val="0"/>
-          <w:numId w:val="8"/>
-        </w:numPr>
-        <w:pBdr>
-          <w:top w:val="nil"/>
-          <w:left w:val="nil"/>
-          <w:bottom w:val="nil"/>
-          <w:right w:val="nil"/>
-          <w:between w:val="nil"/>
-        </w:pBdr>
-        <w:spacing w:after="0"/>
-        <w:rPr>
-          <w:rFonts w:asciiTheme="majorHAnsi" w:eastAsia="David" w:hAnsiTheme="majorHAnsi" w:cstheme="majorHAnsi"/>
-          <w:color w:val="000000"/>
-          <w:sz w:val="24"/>
-          <w:szCs w:val="24"/>
-        </w:rPr>
-      </w:pPr>
-      <w:r>
-        <w:rPr>
-          <w:rFonts w:asciiTheme="majorHAnsi" w:eastAsia="David" w:hAnsiTheme="majorHAnsi" w:cstheme="majorHAnsi"/>
-          <w:color w:val="000000"/>
-          <w:sz w:val="24"/>
-          <w:szCs w:val="24"/>
-        </w:rPr>
-        <w:t>Open to work</w:t>
-      </w:r>
-    </w:p>
-    <w:p>
-      <w:pPr>
-        <w:numPr>
-          <w:ilvl w:val="0"/>
-          <w:numId w:val="8"/>
-        </w:numPr>
-        <w:pBdr>
-          <w:top w:val="nil"/>
-          <w:left w:val="nil"/>
-          <w:bottom w:val="nil"/>
-          <w:right w:val="nil"/>
-          <w:between w:val="nil"/>
-        </w:pBdr>
-        <w:rPr>
-          <w:rFonts w:asciiTheme="majorHAnsi" w:eastAsia="David" w:hAnsiTheme="majorHAnsi" w:cstheme="majorHAnsi"/>
-          <w:color w:val="000000"/>
-          <w:sz w:val="24"/>
-          <w:szCs w:val="24"/>
-        </w:rPr>
-      </w:pPr>
-      <w:r>
-        <w:rPr>
-          <w:rFonts w:asciiTheme="majorHAnsi" w:eastAsia="David" w:hAnsiTheme="majorHAnsi" w:cstheme="majorHAnsi"/>
-          <w:color w:val="000000"/>
-          <w:sz w:val="24"/>
-          <w:szCs w:val="24"/>
-        </w:rPr>
-        <w:t>Hiring</w:t>
-      </w:r>
-    </w:p>
-    <w:p>
-      <w:pPr>
-        <w:pStyle w:val="Heading2"/>
-        <w:rPr>
-          <w:rFonts w:cstheme="majorHAnsi"/>
-          <w:sz w:val="28"/>
-          <w:szCs w:val="28"/>
-          <w:lang w:val="en-IL"/>
-        </w:rPr>
-      </w:pPr>
-      <w:bookmarkStart w:id="10" w:name="_Toc176536635"/>
-      <w:r>
-        <w:rPr>
-          <w:rFonts w:cstheme="majorHAnsi"/>
-          <w:sz w:val="28"/>
-          <w:szCs w:val="28"/>
-        </w:rPr>
-        <w:t>User Type</w:t>
-      </w:r>
-      <w:r>
-        <w:rPr>
-          <w:rFonts w:cstheme="majorHAnsi"/>
-          <w:sz w:val="28"/>
-          <w:szCs w:val="28"/>
-          <w:lang w:val="en-IL"/>
-        </w:rPr>
-        <w:t xml:space="preserve"> (Enum)</w:t>
-      </w:r>
-      <w:bookmarkEnd w:id="10"/>
-    </w:p>
-    <w:p>
-      <w:pPr>
-        <w:numPr>
-          <w:ilvl w:val="0"/>
-          <w:numId w:val="9"/>
-        </w:numPr>
-        <w:pBdr>
-          <w:top w:val="nil"/>
-          <w:left w:val="nil"/>
-          <w:bottom w:val="nil"/>
-          <w:right w:val="nil"/>
-          <w:between w:val="nil"/>
-        </w:pBdr>
-        <w:spacing w:after="0"/>
-        <w:rPr>
-          <w:rFonts w:asciiTheme="majorHAnsi" w:eastAsia="David" w:hAnsiTheme="majorHAnsi" w:cstheme="majorHAnsi"/>
-          <w:color w:val="000000"/>
-          <w:sz w:val="24"/>
-          <w:szCs w:val="24"/>
-        </w:rPr>
-      </w:pPr>
-      <w:r>
-        <w:rPr>
-          <w:rFonts w:asciiTheme="majorHAnsi" w:eastAsia="David" w:hAnsiTheme="majorHAnsi" w:cstheme="majorHAnsi"/>
-          <w:color w:val="000000"/>
-          <w:sz w:val="24"/>
-          <w:szCs w:val="24"/>
-        </w:rPr>
-        <w:t>Inactive</w:t>
-      </w:r>
-    </w:p>
-    <w:p>
-      <w:pPr>
-        <w:numPr>
-          <w:ilvl w:val="0"/>
-          <w:numId w:val="9"/>
-        </w:numPr>
-        <w:pBdr>
-          <w:top w:val="nil"/>
-          <w:left w:val="nil"/>
-          <w:bottom w:val="nil"/>
-          <w:right w:val="nil"/>
-          <w:between w:val="nil"/>
-        </w:pBdr>
-        <w:spacing w:after="0"/>
-        <w:rPr>
-          <w:rFonts w:asciiTheme="majorHAnsi" w:eastAsia="David" w:hAnsiTheme="majorHAnsi" w:cstheme="majorHAnsi"/>
-          <w:color w:val="000000"/>
-          <w:sz w:val="24"/>
-          <w:szCs w:val="24"/>
-        </w:rPr>
-      </w:pPr>
-      <w:r>
-        <w:rPr>
-          <w:rFonts w:asciiTheme="majorHAnsi" w:eastAsia="David" w:hAnsiTheme="majorHAnsi" w:cstheme="majorHAnsi"/>
-          <w:color w:val="000000"/>
-          <w:sz w:val="24"/>
-          <w:szCs w:val="24"/>
-        </w:rPr>
-        <w:t>Active</w:t>
-      </w:r>
-    </w:p>
-    <w:p>
-      <w:pPr>
-        <w:numPr>
-          <w:ilvl w:val="0"/>
-          <w:numId w:val="9"/>
-        </w:numPr>
-        <w:pBdr>
-          <w:top w:val="nil"/>
-          <w:left w:val="nil"/>
-          <w:bottom w:val="nil"/>
-          <w:right w:val="nil"/>
-          <w:between w:val="nil"/>
-        </w:pBdr>
-        <w:rPr>
-          <w:rFonts w:asciiTheme="majorHAnsi" w:eastAsia="David" w:hAnsiTheme="majorHAnsi" w:cstheme="majorHAnsi"/>
-          <w:color w:val="000000"/>
-          <w:sz w:val="24"/>
-          <w:szCs w:val="24"/>
-        </w:rPr>
-      </w:pPr>
-      <w:r>
-        <w:rPr>
-          <w:rFonts w:asciiTheme="majorHAnsi" w:eastAsia="David" w:hAnsiTheme="majorHAnsi" w:cstheme="majorHAnsi"/>
-          <w:color w:val="000000"/>
-          <w:sz w:val="24"/>
-          <w:szCs w:val="24"/>
-        </w:rPr>
-        <w:lastRenderedPageBreak/>
-        <w:t>Admin</w:t>
-      </w:r>
-    </w:p>
-    <w:p>
-      <w:pPr>
-        <w:pStyle w:val="Heading2"/>
-        <w:rPr>
-          <w:rFonts w:eastAsia="David" w:cstheme="majorHAnsi"/>
-          <w:sz w:val="28"/>
-          <w:szCs w:val="28"/>
-          <w:lang w:val="en-IL"/>
-        </w:rPr>
-      </w:pPr>
-      <w:bookmarkStart w:id="11" w:name="_Toc176536636"/>
-      <w:r>
-        <w:rPr>
-          <w:rFonts w:eastAsia="David" w:cstheme="majorHAnsi"/>
-          <w:sz w:val="28"/>
-          <w:szCs w:val="28"/>
-          <w:lang w:val="en-IL"/>
-        </w:rPr>
-        <w:t>Users</w:t>
-      </w:r>
-      <w:r>
-        <w:rPr>
-          <w:rFonts w:eastAsia="David" w:cstheme="majorHAnsi"/>
-          <w:sz w:val="28"/>
-          <w:szCs w:val="28"/>
-          <w:lang w:val="en-IL"/>
-        </w:rPr>
-        <w:t xml:space="preserve"> (</w:t>
-      </w:r>
-      <w:r>
-        <w:rPr>
-          <w:rFonts w:eastAsia="David" w:cstheme="majorHAnsi"/>
-          <w:sz w:val="28"/>
-          <w:szCs w:val="28"/>
-          <w:lang w:val="en-IL"/>
-        </w:rPr>
-        <w:t>Supabase</w:t>
-      </w:r>
-      <w:r>
-        <w:rPr>
-          <w:rFonts w:eastAsia="David" w:cstheme="majorHAnsi"/>
-          <w:sz w:val="28"/>
-          <w:szCs w:val="28"/>
-          <w:lang w:val="en-IL"/>
-        </w:rPr>
-        <w:t xml:space="preserve"> generated)</w:t>
-      </w:r>
-      <w:bookmarkEnd w:id="11"/>
-    </w:p>
-    <w:p>
-      <w:pPr>
-        <w:rPr>
-          <w:rFonts w:asciiTheme="majorHAnsi" w:hAnsiTheme="majorHAnsi" w:cstheme="majorHAnsi"/>
-          <w:lang w:val="en-IL"/>
-        </w:rPr>
-      </w:pPr>
-      <w:r>
-        <w:rPr>
-          <w:rFonts w:asciiTheme="majorHAnsi" w:hAnsiTheme="majorHAnsi" w:cstheme="majorHAnsi"/>
-          <w:lang w:val="en-IL"/>
-        </w:rPr>
-        <w:t>More fields are generated, but only these are used.</w:t>
-      </w:r>
-    </w:p>
-    <w:p>
-      <w:pPr>
-        <w:pStyle w:val="ListParagraph"/>
-        <w:numPr>
-          <w:ilvl w:val="0"/>
-          <w:numId w:val="6"/>
-        </w:numPr>
-        <w:rPr>
-          <w:rFonts w:asciiTheme="majorHAnsi" w:hAnsiTheme="majorHAnsi" w:cstheme="majorHAnsi"/>
-          <w:sz w:val="24"/>
-          <w:szCs w:val="24"/>
-          <w:lang w:val="en-IL"/>
-        </w:rPr>
-      </w:pPr>
-      <w:r>
-        <w:rPr>
-          <w:rFonts w:asciiTheme="majorHAnsi" w:hAnsiTheme="majorHAnsi" w:cstheme="majorHAnsi"/>
-          <w:sz w:val="24"/>
-          <w:szCs w:val="24"/>
-          <w:lang w:val="en-IL"/>
-        </w:rPr>
-        <w:t>Unique ID</w:t>
-      </w:r>
-    </w:p>
-    <w:p>
-      <w:pPr>
-        <w:pStyle w:val="ListParagraph"/>
-        <w:numPr>
-          <w:ilvl w:val="0"/>
-          <w:numId w:val="6"/>
-        </w:numPr>
-        <w:rPr>
-          <w:rFonts w:asciiTheme="majorHAnsi" w:eastAsia="David" w:hAnsiTheme="majorHAnsi" w:cstheme="majorHAnsi"/>
-          <w:sz w:val="24"/>
-          <w:szCs w:val="24"/>
-        </w:rPr>
-      </w:pPr>
-      <w:r>
-        <w:rPr>
-          <w:rFonts w:asciiTheme="majorHAnsi" w:eastAsia="David" w:hAnsiTheme="majorHAnsi" w:cstheme="majorHAnsi"/>
-          <w:sz w:val="24"/>
-          <w:szCs w:val="24"/>
-          <w:lang w:val="en-IL"/>
-        </w:rPr>
-        <w:t>Email address</w:t>
-      </w:r>
-    </w:p>
-    <w:p>
-      <w:pPr>
-        <w:pStyle w:val="ListParagraph"/>
-        <w:numPr>
-          <w:ilvl w:val="0"/>
-          <w:numId w:val="6"/>
-        </w:numPr>
-        <w:rPr>
-          <w:rFonts w:asciiTheme="majorHAnsi" w:eastAsia="David" w:hAnsiTheme="majorHAnsi" w:cstheme="majorHAnsi"/>
-          <w:sz w:val="24"/>
-          <w:szCs w:val="24"/>
-        </w:rPr>
-      </w:pPr>
-      <w:r>
-        <w:rPr>
-          <w:rFonts w:asciiTheme="majorHAnsi" w:eastAsia="David" w:hAnsiTheme="majorHAnsi" w:cstheme="majorHAnsi"/>
-          <w:sz w:val="24"/>
-          <w:szCs w:val="24"/>
-          <w:lang w:val="en-IL"/>
-        </w:rPr>
-        <w:t>Name</w:t>
-      </w:r>
-    </w:p>
-    <w:p>
-      <w:pPr>
-        <w:pStyle w:val="ListParagraph"/>
-        <w:numPr>
-          <w:ilvl w:val="0"/>
-          <w:numId w:val="6"/>
-        </w:numPr>
-        <w:rPr>
-          <w:rFonts w:asciiTheme="majorHAnsi" w:eastAsia="David" w:hAnsiTheme="majorHAnsi" w:cstheme="majorHAnsi"/>
-          <w:sz w:val="24"/>
-          <w:szCs w:val="24"/>
-        </w:rPr>
-      </w:pPr>
-      <w:r>
-        <w:rPr>
-          <w:rFonts w:asciiTheme="majorHAnsi" w:eastAsia="David" w:hAnsiTheme="majorHAnsi" w:cstheme="majorHAnsi"/>
-          <w:sz w:val="24"/>
-          <w:szCs w:val="24"/>
-          <w:lang w:val="en-IL"/>
-        </w:rPr>
-        <w:t>Avatar URL</w:t>
-      </w:r>
-    </w:p>
-    <w:p>
-      <w:pPr>
-        <w:pStyle w:val="Heading2"/>
-        <w:rPr>
-          <w:rFonts w:cstheme="majorHAnsi"/>
-          <w:sz w:val="28"/>
-          <w:szCs w:val="28"/>
-          <w:lang w:val="en-IL"/>
-        </w:rPr>
-      </w:pPr>
-      <w:bookmarkStart w:id="12" w:name="_Toc176536639"/>
-      <w:r>
-        <w:rPr>
-          <w:rFonts w:cstheme="majorHAnsi"/>
-          <w:sz w:val="28"/>
-          <w:szCs w:val="28"/>
-          <w:lang w:val="en-IL"/>
-        </w:rPr>
-        <w:t>Profiles</w:t>
-      </w:r>
-      <w:bookmarkEnd w:id="12"/>
-    </w:p>
-    <w:p>
-      <w:pPr>
-        <w:pStyle w:val="ListParagraph"/>
-        <w:numPr>
-          <w:ilvl w:val="0"/>
-          <w:numId w:val="6"/>
-        </w:numPr>
-        <w:rPr>
-          <w:rFonts w:asciiTheme="majorHAnsi" w:hAnsiTheme="majorHAnsi" w:cstheme="majorHAnsi"/>
-          <w:sz w:val="24"/>
-          <w:szCs w:val="24"/>
-          <w:lang w:val="en-IL"/>
-        </w:rPr>
-      </w:pPr>
-      <w:r>
-        <w:rPr>
-          <w:rFonts w:asciiTheme="majorHAnsi" w:hAnsiTheme="majorHAnsi" w:cstheme="majorHAnsi"/>
-          <w:sz w:val="24"/>
-          <w:szCs w:val="24"/>
-          <w:lang w:val="en-IL"/>
-        </w:rPr>
-        <w:t>Unique ID (from the Users table)</w:t>
-      </w:r>
-    </w:p>
-    <w:p>
-      <w:pPr>
-        <w:pStyle w:val="ListParagraph"/>
-        <w:numPr>
-          <w:ilvl w:val="0"/>
-          <w:numId w:val="6"/>
-        </w:numPr>
-        <w:rPr>
-          <w:rFonts w:asciiTheme="majorHAnsi" w:hAnsiTheme="majorHAnsi" w:cstheme="majorHAnsi"/>
-          <w:sz w:val="24"/>
-          <w:szCs w:val="24"/>
-          <w:lang w:val="en-IL"/>
-        </w:rPr>
-      </w:pPr>
-      <w:r>
-        <w:rPr>
-          <w:rFonts w:asciiTheme="majorHAnsi" w:hAnsiTheme="majorHAnsi" w:cstheme="majorHAnsi"/>
-          <w:sz w:val="24"/>
-          <w:szCs w:val="24"/>
-          <w:lang w:val="en-IL"/>
-        </w:rPr>
-        <w:t>Full name (from the Users table)</w:t>
-      </w:r>
-    </w:p>
-    <w:p>
-      <w:pPr>
-        <w:pStyle w:val="ListParagraph"/>
-        <w:numPr>
-          <w:ilvl w:val="0"/>
-          <w:numId w:val="6"/>
-        </w:numPr>
-        <w:rPr>
-          <w:rFonts w:asciiTheme="majorHAnsi" w:hAnsiTheme="majorHAnsi" w:cstheme="majorHAnsi"/>
-          <w:sz w:val="24"/>
-          <w:szCs w:val="24"/>
-          <w:lang w:val="en-IL"/>
-        </w:rPr>
-      </w:pPr>
-      <w:r>
-        <w:rPr>
-          <w:rFonts w:asciiTheme="majorHAnsi" w:hAnsiTheme="majorHAnsi" w:cstheme="majorHAnsi"/>
-          <w:sz w:val="24"/>
-          <w:szCs w:val="24"/>
-          <w:lang w:val="en-IL"/>
-        </w:rPr>
-        <w:t>Avatar URL (from the Users table)</w:t>
-      </w:r>
-    </w:p>
-    <w:p>
-      <w:pPr>
-        <w:pStyle w:val="ListParagraph"/>
-        <w:numPr>
-          <w:ilvl w:val="0"/>
-          <w:numId w:val="6"/>
-        </w:numPr>
-        <w:rPr>
-          <w:rFonts w:asciiTheme="majorHAnsi" w:hAnsiTheme="majorHAnsi" w:cstheme="majorHAnsi"/>
-          <w:sz w:val="24"/>
-          <w:szCs w:val="24"/>
-          <w:lang w:val="en-IL"/>
-        </w:rPr>
-      </w:pPr>
-      <w:r>
-        <w:rPr>
-          <w:rFonts w:asciiTheme="majorHAnsi" w:hAnsiTheme="majorHAnsi" w:cstheme="majorHAnsi"/>
-          <w:sz w:val="24"/>
-          <w:szCs w:val="24"/>
-          <w:lang w:val="en-IL"/>
-        </w:rPr>
-        <w:t>Username (defaults to NULL, users can change theirs)</w:t>
-      </w:r>
-    </w:p>
-    <w:p>
-      <w:pPr>
-        <w:pStyle w:val="ListParagraph"/>
-        <w:numPr>
-          <w:ilvl w:val="0"/>
-          <w:numId w:val="6"/>
-        </w:numPr>
-        <w:rPr>
-          <w:rFonts w:asciiTheme="majorHAnsi" w:hAnsiTheme="majorHAnsi" w:cstheme="majorHAnsi"/>
-          <w:sz w:val="24"/>
-          <w:szCs w:val="24"/>
-          <w:lang w:val="en-IL"/>
-        </w:rPr>
-      </w:pPr>
-      <w:r>
-        <w:rPr>
-          <w:rFonts w:asciiTheme="majorHAnsi" w:hAnsiTheme="majorHAnsi" w:cstheme="majorHAnsi"/>
-          <w:sz w:val="24"/>
-          <w:szCs w:val="24"/>
-          <w:lang w:val="en-IL"/>
-        </w:rPr>
-        <w:t>Last update (long epoch time)</w:t>
-      </w:r>
-    </w:p>
-    <w:p>
-      <w:pPr>
-        <w:pStyle w:val="ListParagraph"/>
-        <w:numPr>
-          <w:ilvl w:val="0"/>
-          <w:numId w:val="6"/>
-        </w:numPr>
-        <w:rPr>
-          <w:rFonts w:asciiTheme="majorHAnsi" w:hAnsiTheme="majorHAnsi" w:cstheme="majorHAnsi"/>
-          <w:sz w:val="24"/>
-          <w:szCs w:val="24"/>
-          <w:lang w:val="en-IL"/>
-        </w:rPr>
-      </w:pPr>
-      <w:r>
-        <w:rPr>
-          <w:rFonts w:asciiTheme="majorHAnsi" w:hAnsiTheme="majorHAnsi" w:cstheme="majorHAnsi"/>
-          <w:sz w:val="24"/>
-          <w:szCs w:val="24"/>
-          <w:lang w:val="en-IL"/>
-        </w:rPr>
-        <w:t>Work status (users can change theirs according to the work status Enum)</w:t>
-      </w:r>
-    </w:p>
-    <w:p>
-      <w:pPr>
-        <w:pStyle w:val="ListParagraph"/>
-        <w:numPr>
-          <w:ilvl w:val="0"/>
-          <w:numId w:val="6"/>
-        </w:numPr>
-        <w:rPr>
-          <w:rFonts w:asciiTheme="majorHAnsi" w:hAnsiTheme="majorHAnsi" w:cstheme="majorHAnsi"/>
-          <w:sz w:val="24"/>
-          <w:szCs w:val="24"/>
-          <w:lang w:val="en-IL"/>
-        </w:rPr>
-      </w:pPr>
-      <w:r>
-        <w:rPr>
-          <w:rFonts w:asciiTheme="majorHAnsi" w:hAnsiTheme="majorHAnsi" w:cstheme="majorHAnsi"/>
-          <w:sz w:val="24"/>
-          <w:szCs w:val="24"/>
-          <w:lang w:val="en-IL"/>
-        </w:rPr>
-        <w:t>Work status categories (users can change theirs with data from the categories Enum)</w:t>
-      </w:r>
-    </w:p>
-    <w:p>
-      <w:pPr>
-        <w:pStyle w:val="Heading2"/>
-        <w:rPr>
-          <w:rFonts w:cstheme="majorHAnsi"/>
-          <w:sz w:val="28"/>
-          <w:szCs w:val="28"/>
-          <w:lang w:val="en-IL"/>
-        </w:rPr>
-      </w:pPr>
-      <w:bookmarkStart w:id="13" w:name="_Toc176536640"/>
-      <w:r>
-        <w:rPr>
-          <w:rFonts w:cstheme="majorHAnsi"/>
-          <w:sz w:val="28"/>
-          <w:szCs w:val="28"/>
-          <w:lang w:val="en-IL"/>
-        </w:rPr>
-        <w:t>Profiles Perms</w:t>
-      </w:r>
-      <w:bookmarkEnd w:id="13"/>
-    </w:p>
-    <w:p>
-      <w:pPr>
-        <w:pStyle w:val="ListParagraph"/>
-        <w:numPr>
-          <w:ilvl w:val="0"/>
-          <w:numId w:val="6"/>
-        </w:numPr>
-        <w:rPr>
-          <w:rFonts w:asciiTheme="majorHAnsi" w:hAnsiTheme="majorHAnsi" w:cstheme="majorHAnsi"/>
-          <w:sz w:val="24"/>
-          <w:szCs w:val="24"/>
-          <w:lang w:val="en-IL"/>
-        </w:rPr>
-      </w:pPr>
-      <w:r>
-        <w:rPr>
-          <w:rFonts w:asciiTheme="majorHAnsi" w:hAnsiTheme="majorHAnsi" w:cstheme="majorHAnsi"/>
-          <w:sz w:val="24"/>
-          <w:szCs w:val="24"/>
-          <w:lang w:val="en-IL"/>
-        </w:rPr>
-        <w:t>Unique ID (from the Users table)</w:t>
-      </w:r>
-    </w:p>
-    <w:p>
-      <w:pPr>
-        <w:pStyle w:val="ListParagraph"/>
-        <w:numPr>
-          <w:ilvl w:val="0"/>
-          <w:numId w:val="6"/>
-        </w:numPr>
-        <w:rPr>
-          <w:rFonts w:asciiTheme="majorHAnsi" w:hAnsiTheme="majorHAnsi" w:cstheme="majorHAnsi"/>
-          <w:sz w:val="24"/>
-          <w:szCs w:val="24"/>
-          <w:lang w:val="en-IL"/>
-        </w:rPr>
-      </w:pPr>
-      <w:r>
-        <w:rPr>
-          <w:rFonts w:asciiTheme="majorHAnsi" w:hAnsiTheme="majorHAnsi" w:cstheme="majorHAnsi"/>
-          <w:sz w:val="24"/>
-          <w:szCs w:val="24"/>
-          <w:lang w:val="en-IL"/>
-        </w:rPr>
-        <w:t>User type (from the user type Enum)</w:t>
-      </w:r>
-    </w:p>
-    <w:p>
-      <w:pPr>
-        <w:pStyle w:val="Heading2"/>
-        <w:rPr>
-          <w:rFonts w:cstheme="majorHAnsi"/>
-          <w:sz w:val="28"/>
-          <w:szCs w:val="28"/>
-          <w:lang w:val="en-IL"/>
-        </w:rPr>
-      </w:pPr>
-      <w:bookmarkStart w:id="14" w:name="_Toc176536641"/>
-      <w:r>
-        <w:rPr>
-          <w:rFonts w:cstheme="majorHAnsi"/>
-          <w:sz w:val="28"/>
-          <w:szCs w:val="28"/>
-          <w:lang w:val="en-IL"/>
-        </w:rPr>
-        <w:t>Admins/Whitelisted views</w:t>
-      </w:r>
-      <w:bookmarkEnd w:id="14"/>
-    </w:p>
-    <w:p>
-      <w:pPr>
-        <w:pStyle w:val="ListParagraph"/>
-        <w:numPr>
-          <w:ilvl w:val="0"/>
-          <w:numId w:val="6"/>
-        </w:numPr>
-        <w:rPr>
-          <w:rFonts w:asciiTheme="majorHAnsi" w:hAnsiTheme="majorHAnsi" w:cstheme="majorHAnsi"/>
-          <w:sz w:val="24"/>
-          <w:szCs w:val="24"/>
-          <w:lang w:val="en-IL"/>
-        </w:rPr>
-      </w:pPr>
-      <w:r>
-        <w:rPr>
-          <w:rFonts w:asciiTheme="majorHAnsi" w:hAnsiTheme="majorHAnsi" w:cstheme="majorHAnsi"/>
-          <w:sz w:val="24"/>
-          <w:szCs w:val="24"/>
-          <w:lang w:val="en-IL"/>
-        </w:rPr>
-        <w:t>User id from the perms table based on the user type (if admin, the id is in the admin, and if active or more, in whitelisted).</w:t>
-      </w:r>
-    </w:p>
-    <w:p>
-      <w:pPr>
-        <w:pStyle w:val="Heading2"/>
-        <w:rPr>
-          <w:rFonts w:eastAsia="David" w:cstheme="majorHAnsi"/>
-          <w:sz w:val="28"/>
-          <w:szCs w:val="28"/>
-          <w:lang w:val="en-IL"/>
-        </w:rPr>
-      </w:pPr>
-      <w:bookmarkStart w:id="15" w:name="_Toc176536637"/>
-      <w:r>
-        <w:rPr>
-          <w:rFonts w:eastAsia="David" w:cstheme="majorHAnsi"/>
-          <w:sz w:val="28"/>
-          <w:szCs w:val="28"/>
-          <w:lang w:val="en-IL"/>
-        </w:rPr>
-        <w:t>CVs</w:t>
-      </w:r>
-      <w:bookmarkEnd w:id="15"/>
-    </w:p>
-    <w:p>
-      <w:pPr>
-        <w:pStyle w:val="ListParagraph"/>
-        <w:numPr>
-          <w:ilvl w:val="0"/>
-          <w:numId w:val="6"/>
-        </w:numPr>
-        <w:rPr>
-          <w:rFonts w:asciiTheme="majorHAnsi" w:hAnsiTheme="majorHAnsi" w:cstheme="majorHAnsi"/>
-          <w:sz w:val="24"/>
-          <w:szCs w:val="24"/>
-          <w:lang w:val="en-IL"/>
-        </w:rPr>
-      </w:pPr>
-      <w:r>
-        <w:rPr>
-          <w:rFonts w:asciiTheme="majorHAnsi" w:hAnsiTheme="majorHAnsi" w:cstheme="majorHAnsi"/>
-          <w:sz w:val="24"/>
-          <w:szCs w:val="24"/>
-          <w:lang w:val="en-IL"/>
-        </w:rPr>
-        <w:t>Unique ID</w:t>
-      </w:r>
-    </w:p>
-    <w:p>
-      <w:pPr>
-        <w:pStyle w:val="ListParagraph"/>
-        <w:numPr>
-          <w:ilvl w:val="0"/>
-          <w:numId w:val="6"/>
-        </w:numPr>
-        <w:rPr>
-          <w:rFonts w:asciiTheme="majorHAnsi" w:hAnsiTheme="majorHAnsi" w:cstheme="majorHAnsi"/>
-          <w:sz w:val="24"/>
-          <w:szCs w:val="24"/>
-          <w:lang w:val="en-IL"/>
-        </w:rPr>
-      </w:pPr>
-      <w:r>
-        <w:rPr>
-          <w:rFonts w:asciiTheme="majorHAnsi" w:hAnsiTheme="majorHAnsi" w:cstheme="majorHAnsi"/>
-          <w:sz w:val="24"/>
-          <w:szCs w:val="24"/>
-          <w:lang w:val="en-IL"/>
-        </w:rPr>
-        <w:t>Document link</w:t>
-      </w:r>
-    </w:p>
-    <w:p>
-      <w:pPr>
-        <w:pStyle w:val="ListParagraph"/>
-        <w:numPr>
-          <w:ilvl w:val="0"/>
-          <w:numId w:val="6"/>
-        </w:numPr>
-        <w:rPr>
-          <w:rFonts w:asciiTheme="majorHAnsi" w:hAnsiTheme="majorHAnsi" w:cstheme="majorHAnsi"/>
-          <w:sz w:val="24"/>
-          <w:szCs w:val="24"/>
-          <w:lang w:val="en-IL"/>
-        </w:rPr>
-      </w:pPr>
-      <w:r>
-        <w:rPr>
-          <w:rFonts w:asciiTheme="majorHAnsi" w:hAnsiTheme="majorHAnsi" w:cstheme="majorHAnsi"/>
-          <w:sz w:val="24"/>
-          <w:szCs w:val="24"/>
-          <w:lang w:val="en-IL"/>
-        </w:rPr>
-        <w:t>User ID</w:t>
-      </w:r>
-    </w:p>
-    <w:p>
-      <w:pPr>
-        <w:pStyle w:val="ListParagraph"/>
-        <w:numPr>
-          <w:ilvl w:val="0"/>
-          <w:numId w:val="6"/>
-        </w:numPr>
-        <w:rPr>
-          <w:rFonts w:asciiTheme="majorHAnsi" w:hAnsiTheme="majorHAnsi" w:cstheme="majorHAnsi"/>
-          <w:sz w:val="24"/>
-          <w:szCs w:val="24"/>
-          <w:lang w:val="en-IL"/>
-        </w:rPr>
-      </w:pPr>
-      <w:r>
-        <w:rPr>
-          <w:rFonts w:asciiTheme="majorHAnsi" w:hAnsiTheme="majorHAnsi" w:cstheme="majorHAnsi"/>
-          <w:sz w:val="24"/>
-          <w:szCs w:val="24"/>
-          <w:lang w:val="en-IL"/>
-        </w:rPr>
-        <w:t>Upload date (long epoch time)</w:t>
-      </w:r>
-    </w:p>
-    <w:p>
-      <w:pPr>
-        <w:pStyle w:val="ListParagraph"/>
-        <w:numPr>
-          <w:ilvl w:val="0"/>
-          <w:numId w:val="6"/>
-        </w:numPr>
-        <w:rPr>
-          <w:rFonts w:asciiTheme="majorHAnsi" w:hAnsiTheme="majorHAnsi" w:cstheme="majorHAnsi"/>
-          <w:sz w:val="24"/>
-          <w:szCs w:val="24"/>
-          <w:lang w:val="en-IL"/>
-        </w:rPr>
-      </w:pPr>
-      <w:r>
-        <w:rPr>
-          <w:rFonts w:asciiTheme="majorHAnsi" w:hAnsiTheme="majorHAnsi" w:cstheme="majorHAnsi"/>
-          <w:sz w:val="24"/>
-          <w:szCs w:val="24"/>
-          <w:lang w:val="en-IL"/>
-        </w:rPr>
-        <w:t>Category ID</w:t>
-      </w:r>
-      <w:r>
-        <w:rPr>
-          <w:rFonts w:asciiTheme="majorHAnsi" w:hAnsiTheme="majorHAnsi" w:cstheme="majorHAnsi"/>
-          <w:sz w:val="24"/>
-          <w:szCs w:val="24"/>
-          <w:lang w:val="en-IL"/>
-        </w:rPr>
-        <w:t>s</w:t>
-      </w:r>
-      <w:r>
-        <w:rPr>
-          <w:rFonts w:asciiTheme="majorHAnsi" w:hAnsiTheme="majorHAnsi" w:cstheme="majorHAnsi"/>
-          <w:sz w:val="24"/>
-          <w:szCs w:val="24"/>
-          <w:lang w:val="en-IL"/>
-        </w:rPr>
-        <w:t xml:space="preserve"> (from the</w:t>
-      </w:r>
-      <w:r>
-        <w:rPr>
-          <w:rFonts w:asciiTheme="majorHAnsi" w:hAnsiTheme="majorHAnsi" w:cstheme="majorHAnsi"/>
-          <w:sz w:val="24"/>
-          <w:szCs w:val="24"/>
-          <w:lang w:val="en-IL"/>
-        </w:rPr>
-        <w:t xml:space="preserve"> categories</w:t>
-      </w:r>
-      <w:r>
-        <w:rPr>
-          <w:rFonts w:asciiTheme="majorHAnsi" w:hAnsiTheme="majorHAnsi" w:cstheme="majorHAnsi"/>
-          <w:sz w:val="24"/>
-          <w:szCs w:val="24"/>
-          <w:lang w:val="en-IL"/>
-        </w:rPr>
-        <w:t xml:space="preserve"> </w:t>
-      </w:r>
-      <w:r>
-        <w:rPr>
-          <w:rFonts w:asciiTheme="majorHAnsi" w:hAnsiTheme="majorHAnsi" w:cstheme="majorHAnsi"/>
-          <w:sz w:val="24"/>
-          <w:szCs w:val="24"/>
-          <w:lang w:val="en-IL"/>
-        </w:rPr>
-        <w:t>Enum</w:t>
-      </w:r>
-      <w:r>
-        <w:rPr>
-          <w:rFonts w:asciiTheme="majorHAnsi" w:hAnsiTheme="majorHAnsi" w:cstheme="majorHAnsi"/>
-          <w:sz w:val="24"/>
-          <w:szCs w:val="24"/>
-          <w:lang w:val="en-IL"/>
-        </w:rPr>
-        <w:t>)</w:t>
-      </w:r>
-    </w:p>
-    <w:p>
-      <w:pPr>
-        <w:pStyle w:val="ListParagraph"/>
-        <w:numPr>
-          <w:ilvl w:val="0"/>
-          <w:numId w:val="6"/>
-        </w:numPr>
-        <w:rPr>
-          <w:rFonts w:asciiTheme="majorHAnsi" w:hAnsiTheme="majorHAnsi" w:cstheme="majorHAnsi"/>
-          <w:sz w:val="24"/>
-          <w:szCs w:val="24"/>
-          <w:lang w:val="en-IL"/>
-        </w:rPr>
-      </w:pPr>
-      <w:r>
-        <w:rPr>
-          <w:rFonts w:asciiTheme="majorHAnsi" w:hAnsiTheme="majorHAnsi" w:cstheme="majorHAnsi"/>
-          <w:sz w:val="24"/>
-          <w:szCs w:val="24"/>
-          <w:lang w:val="en-IL"/>
-        </w:rPr>
-        <w:t>Description</w:t>
-      </w:r>
-    </w:p>
-    <w:p>
-      <w:pPr>
-        <w:pStyle w:val="ListParagraph"/>
-        <w:numPr>
-          <w:ilvl w:val="0"/>
-          <w:numId w:val="6"/>
-        </w:numPr>
-        <w:rPr>
-          <w:rFonts w:asciiTheme="majorHAnsi" w:hAnsiTheme="majorHAnsi" w:cstheme="majorHAnsi"/>
-          <w:sz w:val="24"/>
-          <w:szCs w:val="24"/>
-          <w:lang w:val="en-IL"/>
-        </w:rPr>
-      </w:pPr>
-      <w:r>
-        <w:rPr>
-          <w:rFonts w:asciiTheme="majorHAnsi" w:hAnsiTheme="majorHAnsi" w:cstheme="majorHAnsi"/>
-          <w:sz w:val="24"/>
-          <w:szCs w:val="24"/>
-          <w:lang w:val="en-IL"/>
-        </w:rPr>
-        <w:t>Deleted</w:t>
-      </w:r>
-    </w:p>
-    <w:p>
-      <w:pPr>
-        <w:pStyle w:val="ListParagraph"/>
-        <w:numPr>
-          <w:ilvl w:val="0"/>
-          <w:numId w:val="6"/>
-        </w:numPr>
-        <w:rPr>
-          <w:rFonts w:asciiTheme="majorHAnsi" w:hAnsiTheme="majorHAnsi" w:cstheme="majorHAnsi"/>
-          <w:sz w:val="24"/>
-          <w:szCs w:val="24"/>
-          <w:lang w:val="en-IL"/>
-        </w:rPr>
-      </w:pPr>
-      <w:r>
-        <w:rPr>
-          <w:rFonts w:asciiTheme="majorHAnsi" w:hAnsiTheme="majorHAnsi" w:cstheme="majorHAnsi"/>
-          <w:sz w:val="24"/>
-          <w:szCs w:val="24"/>
-          <w:lang w:val="en-IL"/>
-        </w:rPr>
-        <w:t>Resolved</w:t>
-      </w:r>
-    </w:p>
-    <w:p>
-      <w:pPr>
-        <w:pStyle w:val="Heading2"/>
-        <w:rPr>
-          <w:rFonts w:cstheme="majorHAnsi"/>
-          <w:sz w:val="28"/>
-          <w:szCs w:val="28"/>
-          <w:lang w:val="en-IL"/>
-        </w:rPr>
-      </w:pPr>
-      <w:bookmarkStart w:id="16" w:name="_Toc176536638"/>
-      <w:r>
-        <w:rPr>
-          <w:rFonts w:cstheme="majorHAnsi"/>
-          <w:sz w:val="28"/>
-          <w:szCs w:val="28"/>
-          <w:lang w:val="en-IL"/>
-        </w:rPr>
-        <w:t>Comments</w:t>
-      </w:r>
-      <w:bookmarkEnd w:id="16"/>
-    </w:p>
-    <w:p>
-      <w:pPr>
-        <w:pStyle w:val="ListParagraph"/>
-        <w:numPr>
-          <w:ilvl w:val="0"/>
-          <w:numId w:val="6"/>
-        </w:numPr>
-        <w:rPr>
-          <w:rFonts w:asciiTheme="majorHAnsi" w:hAnsiTheme="majorHAnsi" w:cstheme="majorHAnsi"/>
-          <w:sz w:val="24"/>
-          <w:szCs w:val="24"/>
-          <w:lang w:val="en-IL"/>
-        </w:rPr>
-      </w:pPr>
-      <w:r>
-        <w:rPr>
-          <w:rFonts w:asciiTheme="majorHAnsi" w:hAnsiTheme="majorHAnsi" w:cstheme="majorHAnsi"/>
-          <w:sz w:val="24"/>
-          <w:szCs w:val="24"/>
-          <w:lang w:val="en-IL"/>
-        </w:rPr>
-        <w:t>Unique ID</w:t>
-      </w:r>
-    </w:p>
-    <w:p>
-      <w:pPr>
-        <w:pStyle w:val="ListParagraph"/>
-        <w:numPr>
-          <w:ilvl w:val="0"/>
-          <w:numId w:val="6"/>
-        </w:numPr>
-        <w:rPr>
-          <w:rFonts w:asciiTheme="majorHAnsi" w:hAnsiTheme="majorHAnsi" w:cstheme="majorHAnsi"/>
-          <w:sz w:val="24"/>
-          <w:szCs w:val="24"/>
-          <w:lang w:val="en-IL"/>
-        </w:rPr>
-      </w:pPr>
-      <w:r>
-        <w:rPr>
-          <w:rFonts w:asciiTheme="majorHAnsi" w:hAnsiTheme="majorHAnsi" w:cstheme="majorHAnsi"/>
-          <w:sz w:val="24"/>
-          <w:szCs w:val="24"/>
-          <w:lang w:val="en-IL"/>
-        </w:rPr>
-        <w:t>Document ID</w:t>
-      </w:r>
-    </w:p>
-    <w:p>
-      <w:pPr>
-        <w:pStyle w:val="ListParagraph"/>
-        <w:numPr>
-          <w:ilvl w:val="0"/>
-          <w:numId w:val="6"/>
-        </w:numPr>
-        <w:rPr>
-          <w:rFonts w:asciiTheme="majorHAnsi" w:hAnsiTheme="majorHAnsi" w:cstheme="majorHAnsi"/>
-          <w:sz w:val="24"/>
-          <w:szCs w:val="24"/>
-          <w:lang w:val="en-IL"/>
-        </w:rPr>
-      </w:pPr>
-      <w:r>
-        <w:rPr>
-          <w:rFonts w:asciiTheme="majorHAnsi" w:hAnsiTheme="majorHAnsi" w:cstheme="majorHAnsi"/>
-          <w:sz w:val="24"/>
-          <w:szCs w:val="24"/>
-          <w:lang w:val="en-IL"/>
-        </w:rPr>
-        <w:t>Parent Comment ID (Null if root comment)</w:t>
-      </w:r>
-    </w:p>
-    <w:p>
-      <w:pPr>
-        <w:pStyle w:val="ListParagraph"/>
-        <w:numPr>
-          <w:ilvl w:val="0"/>
-          <w:numId w:val="6"/>
-        </w:numPr>
-        <w:rPr>
-          <w:rFonts w:asciiTheme="majorHAnsi" w:hAnsiTheme="majorHAnsi" w:cstheme="majorHAnsi"/>
-          <w:sz w:val="24"/>
-          <w:szCs w:val="24"/>
-          <w:lang w:val="en-IL"/>
-        </w:rPr>
-      </w:pPr>
-      <w:r>
-        <w:rPr>
-          <w:rFonts w:asciiTheme="majorHAnsi" w:hAnsiTheme="majorHAnsi" w:cstheme="majorHAnsi"/>
-          <w:sz w:val="24"/>
-          <w:szCs w:val="24"/>
-          <w:lang w:val="en-IL"/>
-        </w:rPr>
-        <w:t>User ID</w:t>
-      </w:r>
-    </w:p>
-    <w:p>
-      <w:pPr>
-        <w:pStyle w:val="ListParagraph"/>
-        <w:numPr>
-          <w:ilvl w:val="0"/>
-          <w:numId w:val="6"/>
-        </w:numPr>
-        <w:rPr>
-          <w:rFonts w:asciiTheme="majorHAnsi" w:hAnsiTheme="majorHAnsi" w:cstheme="majorHAnsi"/>
-          <w:sz w:val="24"/>
-          <w:szCs w:val="24"/>
-          <w:lang w:val="en-IL"/>
-        </w:rPr>
-      </w:pPr>
-      <w:r>
-        <w:rPr>
-          <w:rFonts w:asciiTheme="majorHAnsi" w:hAnsiTheme="majorHAnsi" w:cstheme="majorHAnsi"/>
-          <w:sz w:val="24"/>
-          <w:szCs w:val="24"/>
-          <w:lang w:val="en-IL"/>
-        </w:rPr>
-        <w:lastRenderedPageBreak/>
-        <w:t>Last update (long epoch time)</w:t>
-      </w:r>
-    </w:p>
-    <w:p>
-      <w:pPr>
-        <w:pStyle w:val="ListParagraph"/>
-        <w:numPr>
-          <w:ilvl w:val="0"/>
-          <w:numId w:val="6"/>
-        </w:numPr>
-        <w:rPr>
-          <w:rFonts w:asciiTheme="majorHAnsi" w:hAnsiTheme="majorHAnsi" w:cstheme="majorHAnsi"/>
-          <w:sz w:val="24"/>
-          <w:szCs w:val="24"/>
-          <w:lang w:val="en-IL"/>
-        </w:rPr>
-      </w:pPr>
-      <w:r>
-        <w:rPr>
-          <w:rFonts w:asciiTheme="majorHAnsi" w:hAnsiTheme="majorHAnsi" w:cstheme="majorHAnsi"/>
-          <w:sz w:val="24"/>
-          <w:szCs w:val="24"/>
-          <w:lang w:val="en-IL"/>
-        </w:rPr>
-        <w:t>Upvotes (list of user IDs)</w:t>
-      </w:r>
-    </w:p>
-    <w:p>
-      <w:pPr>
-        <w:pStyle w:val="ListParagraph"/>
-        <w:numPr>
-          <w:ilvl w:val="0"/>
-          <w:numId w:val="6"/>
-        </w:numPr>
-        <w:rPr>
-          <w:rFonts w:asciiTheme="majorHAnsi" w:hAnsiTheme="majorHAnsi" w:cstheme="majorHAnsi"/>
-          <w:sz w:val="24"/>
-          <w:szCs w:val="24"/>
-          <w:lang w:val="en-IL"/>
-        </w:rPr>
-      </w:pPr>
-      <w:r>
-        <w:rPr>
-          <w:rFonts w:asciiTheme="majorHAnsi" w:hAnsiTheme="majorHAnsi" w:cstheme="majorHAnsi"/>
-          <w:sz w:val="24"/>
-          <w:szCs w:val="24"/>
-          <w:lang w:val="en-IL"/>
-        </w:rPr>
-        <w:t>Comment Data</w:t>
-      </w:r>
-    </w:p>
-    <w:p>
-      <w:pPr>
-        <w:pStyle w:val="ListParagraph"/>
-        <w:numPr>
-          <w:ilvl w:val="0"/>
-          <w:numId w:val="6"/>
-        </w:numPr>
-        <w:rPr>
-          <w:rFonts w:asciiTheme="majorHAnsi" w:hAnsiTheme="majorHAnsi" w:cstheme="majorHAnsi"/>
-          <w:sz w:val="24"/>
-          <w:szCs w:val="24"/>
-          <w:lang w:val="en-IL"/>
-        </w:rPr>
-      </w:pPr>
-      <w:r>
-        <w:rPr>
-          <w:rFonts w:asciiTheme="majorHAnsi" w:hAnsiTheme="majorHAnsi" w:cstheme="majorHAnsi"/>
-          <w:sz w:val="24"/>
-          <w:szCs w:val="24"/>
-          <w:lang w:val="en-IL"/>
-        </w:rPr>
-        <w:t>Resolve</w:t>
-      </w:r>
-      <w:r>
-        <w:rPr>
-          <w:rFonts w:asciiTheme="majorHAnsi" w:hAnsiTheme="majorHAnsi" w:cstheme="majorHAnsi"/>
-          <w:sz w:val="24"/>
-          <w:szCs w:val="24"/>
-          <w:lang w:val="en-IL"/>
-        </w:rPr>
-        <w:t>d</w:t>
-      </w:r>
-    </w:p>
-    <w:p>
-      <w:pPr>
-        <w:pStyle w:val="ListParagraph"/>
-        <w:numPr>
-          <w:ilvl w:val="0"/>
-          <w:numId w:val="6"/>
-        </w:numPr>
-        <w:rPr>
-          <w:rFonts w:asciiTheme="majorHAnsi" w:hAnsiTheme="majorHAnsi" w:cstheme="majorHAnsi"/>
-          <w:sz w:val="24"/>
-          <w:szCs w:val="24"/>
-          <w:lang w:val="en-IL"/>
-        </w:rPr>
-      </w:pPr>
-      <w:r>
-        <w:rPr>
-          <w:rFonts w:asciiTheme="majorHAnsi" w:hAnsiTheme="majorHAnsi" w:cstheme="majorHAnsi"/>
-          <w:sz w:val="24"/>
-          <w:szCs w:val="24"/>
-          <w:lang w:val="en-IL"/>
-        </w:rPr>
-        <w:t>Deleted</w:t>
-      </w:r>
-    </w:p>
-    <w:p>
-      <w:pPr>
-        <w:pStyle w:val="Heading2"/>
-        <w:rPr>
-          <w:rFonts w:cstheme="majorHAnsi"/>
-          <w:sz w:val="28"/>
-          <w:szCs w:val="28"/>
-          <w:lang w:val="en-IL"/>
-        </w:rPr>
-      </w:pPr>
-      <w:bookmarkStart w:id="17" w:name="_Toc176536642"/>
-      <w:r>
-        <w:rPr>
-          <w:rFonts w:cstheme="majorHAnsi"/>
-          <w:sz w:val="28"/>
-          <w:szCs w:val="28"/>
-          <w:lang w:val="en-IL"/>
-        </w:rPr>
-        <w:t xml:space="preserve">Previews </w:t>
-      </w:r>
-      <w:bookmarkEnd w:id="17"/>
-      <w:r>
-        <w:rPr>
-          <w:rFonts w:cstheme="majorHAnsi"/>
-          <w:sz w:val="28"/>
-          <w:szCs w:val="28"/>
-          <w:lang w:val="en-IL"/>
-        </w:rPr>
-        <w:t>Bucket</w:t>
-      </w:r>
-    </w:p>
-    <w:p>
-      <w:pPr>
-        <w:pStyle w:val="ListParagraph"/>
-        <w:numPr>
-          <w:ilvl w:val="0"/>
-          <w:numId w:val="6"/>
-        </w:numPr>
-        <w:rPr>
-          <w:rFonts w:asciiTheme="majorHAnsi" w:hAnsiTheme="majorHAnsi" w:cstheme="majorHAnsi"/>
-          <w:sz w:val="24"/>
-          <w:szCs w:val="24"/>
-          <w:lang w:val="en-IL"/>
-        </w:rPr>
-      </w:pPr>
-      <w:r>
-        <w:rPr>
-          <w:rFonts w:asciiTheme="majorHAnsi" w:hAnsiTheme="majorHAnsi" w:cstheme="majorHAnsi"/>
-          <w:sz w:val="24"/>
-          <w:szCs w:val="24"/>
-          <w:lang w:val="en-IL"/>
-        </w:rPr>
-        <w:t>A bucket of preview images from Google according to the Google Docs ID.</w:t>
-      </w:r>
-    </w:p>
-    <w:p>
-      <w:pPr>
-        <w:pStyle w:val="ListParagraph"/>
-        <w:numPr>
-          <w:ilvl w:val="0"/>
-          <w:numId w:val="6"/>
-        </w:numPr>
-        <w:rPr>
-          <w:rFonts w:asciiTheme="majorHAnsi" w:hAnsiTheme="majorHAnsi" w:cstheme="majorHAnsi"/>
-          <w:sz w:val="24"/>
-          <w:szCs w:val="24"/>
-          <w:lang w:val="en-IL"/>
-        </w:rPr>
-      </w:pPr>
-      <w:r>
-        <w:rPr>
-          <w:rFonts w:asciiTheme="majorHAnsi" w:hAnsiTheme="majorHAnsi" w:cstheme="majorHAnsi"/>
-          <w:sz w:val="24"/>
-          <w:szCs w:val="24"/>
-          <w:lang w:val="en-IL"/>
-        </w:rPr>
-        <w:t>Each file there is the first page of the CV with the name being the</w:t>
-      </w:r>
-      <w:r>
-        <w:rPr>
-          <w:rFonts w:asciiTheme="majorHAnsi" w:hAnsiTheme="majorHAnsi" w:cstheme="majorHAnsi"/>
-          <w:sz w:val="24"/>
-          <w:szCs w:val="24"/>
-          <w:lang w:val="en-IL"/>
-        </w:rPr>
-        <w:t xml:space="preserve"> docs</w:t>
-      </w:r>
-      <w:r>
-        <w:rPr>
-          <w:rFonts w:asciiTheme="majorHAnsi" w:hAnsiTheme="majorHAnsi" w:cstheme="majorHAnsi"/>
-          <w:sz w:val="24"/>
-          <w:szCs w:val="24"/>
-          <w:lang w:val="en-IL"/>
-        </w:rPr>
-        <w:t xml:space="preserve"> ID.</w:t>
-      </w:r>
-    </w:p>
-    <w:p>
-      <w:pPr>
-        <w:pStyle w:val="Heading1"/>
-        <w:rPr>
-          <w:rFonts w:eastAsia="David" w:cstheme="majorHAnsi"/>
-        </w:rPr>
-      </w:pPr>
-      <w:bookmarkStart w:id="18" w:name="_Toc176536643"/>
-      <w:r>
-        <w:rPr>
-          <w:rFonts w:eastAsia="David" w:cstheme="majorHAnsi"/>
-        </w:rPr>
-        <w:t>Workflow</w:t>
-      </w:r>
-      <w:r>
-        <w:rPr>
-          <w:rFonts w:eastAsia="David" w:cstheme="majorHAnsi"/>
-        </w:rPr>
-        <w:t xml:space="preserve"> and</w:t>
-      </w:r>
-      <w:r>
-        <w:rPr>
-          <w:rFonts w:eastAsia="David" w:cstheme="majorHAnsi"/>
-        </w:rPr>
-        <w:t xml:space="preserve"> Logic</w:t>
-      </w:r>
-      <w:bookmarkEnd w:id="18"/>
-    </w:p>
-    <w:p>
-      <w:pPr>
-        <w:pStyle w:val="Heading2"/>
-        <w:rPr>
-          <w:rFonts w:cstheme="majorHAnsi"/>
-          <w:sz w:val="28"/>
-          <w:szCs w:val="28"/>
-        </w:rPr>
-      </w:pPr>
-      <w:bookmarkStart w:id="19" w:name="_Toc176536644"/>
-      <w:r>
-        <w:rPr>
-          <w:rFonts w:cstheme="majorHAnsi"/>
-          <w:sz w:val="28"/>
-          <w:szCs w:val="28"/>
-        </w:rPr>
-        <w:t>CV Previews</w:t>
-      </w:r>
-      <w:bookmarkEnd w:id="19"/>
     </w:p>
     <w:p>
       <w:pPr>
@@ -4689,7 +2196,7 @@
           <w:lang w:val="en-IL"/>
         </w:rPr>
       </w:pPr>
-      <w:bookmarkStart w:id="20" w:name="_Toc176536645"/>
+      <w:bookmarkStart w:id="8" w:name="_Toc177165984"/>
       <w:r>
         <w:rPr>
           <w:rFonts w:eastAsia="Calibri" w:cstheme="majorHAnsi"/>
@@ -4700,6 +2207,7 @@
         </w:rPr>
         <w:t>We may think of a way to improve the number of requests and conflicts that could occur. Cron jobs and other similar ideas are still though about.</w:t>
       </w:r>
+      <w:bookmarkEnd w:id="8"/>
     </w:p>
     <w:p>
       <w:pPr>
@@ -4709,6 +2217,7 @@
           <w:lang w:val="en-IL"/>
         </w:rPr>
       </w:pPr>
+      <w:bookmarkStart w:id="9" w:name="_Toc177165985"/>
       <w:r>
         <w:rPr>
           <w:rFonts w:cstheme="majorHAnsi"/>
@@ -4723,7 +2232,7 @@
         </w:rPr>
         <w:t>Permissions</w:t>
       </w:r>
-      <w:bookmarkEnd w:id="20"/>
+      <w:bookmarkEnd w:id="9"/>
     </w:p>
     <w:p>
       <w:pPr>
@@ -4766,7 +2275,23 @@
           <w:rFonts w:asciiTheme="majorHAnsi" w:hAnsiTheme="majorHAnsi" w:cstheme="majorHAnsi"/>
           <w:lang w:val="en-IL"/>
         </w:rPr>
-        <w:t>An admin must change the type on the admin page/the Supabase console at the perms table.</w:t>
+        <w:t xml:space="preserve">An admin must change the type on the admin page/the </w:t>
+      </w:r>
+      <w:proofErr w:type="spellStart"/>
+      <w:r>
+        <w:rPr>
+          <w:rFonts w:asciiTheme="majorHAnsi" w:hAnsiTheme="majorHAnsi" w:cstheme="majorHAnsi"/>
+          <w:lang w:val="en-IL"/>
+        </w:rPr>
+        <w:t>Supabase</w:t>
+      </w:r>
+      <w:proofErr w:type="spellEnd"/>
+      <w:r>
+        <w:rPr>
+          <w:rFonts w:asciiTheme="majorHAnsi" w:hAnsiTheme="majorHAnsi" w:cstheme="majorHAnsi"/>
+          <w:lang w:val="en-IL"/>
+        </w:rPr>
+        <w:t xml:space="preserve"> console at the perms table.</w:t>
       </w:r>
     </w:p>
     <w:p>
@@ -4851,14 +2376,14 @@
           <w:rFonts w:eastAsia="David" w:cstheme="majorHAnsi"/>
         </w:rPr>
       </w:pPr>
-      <w:bookmarkStart w:id="21" w:name="_Toc176536646"/>
+      <w:bookmarkStart w:id="10" w:name="_Toc177165986"/>
       <w:r>
         <w:rPr>
           <w:rFonts w:eastAsia="David" w:cstheme="majorHAnsi"/>
         </w:rPr>
         <w:t>High Level Frontend Layout</w:t>
       </w:r>
-      <w:bookmarkEnd w:id="21"/>
+      <w:bookmarkEnd w:id="10"/>
     </w:p>
     <w:p>
       <w:pPr>
@@ -4997,8 +2522,16 @@
       <w:rPr>
         <w:color w:val="000000"/>
       </w:rPr>
-      <w:t>Written By Ethan Krimer</w:t>
+      <w:t xml:space="preserve">Written By Ethan </w:t>
     </w:r>
+    <w:proofErr w:type="spellStart"/>
+    <w:r>
+      <w:rPr>
+        <w:color w:val="000000"/>
+      </w:rPr>
+      <w:t>Krimer</w:t>
+    </w:r>
+    <w:proofErr w:type="spellEnd"/>
     <w:r>
       <w:rPr>
         <w:color w:val="000000"/>

</xml_diff>

<commit_message>
UPDATED: user data and interactions
</commit_message>
<xml_diff>
--- a/docs/Project_Outlines.docx
+++ b/docs/Project_Outlines.docx
@@ -83,7 +83,7 @@
             </w:rPr>
             <w:fldChar w:fldCharType="separate"/>
           </w:r>
-          <w:hyperlink w:anchor="_Toc177165977" w:history="1">
+          <w:hyperlink w:anchor="_Toc177166561" w:history="1">
             <w:r>
               <w:rPr>
                 <w:rStyle w:val="Hyperlink"/>
@@ -111,7 +111,7 @@
                 <w:noProof/>
                 <w:webHidden/>
               </w:rPr>
-              <w:instrText xml:space="preserve"> PAGEREF _Toc177165977 \h </w:instrText>
+              <w:instrText xml:space="preserve"> PAGEREF _Toc177166561 \h </w:instrText>
             </w:r>
             <w:r>
               <w:rPr>
@@ -156,7 +156,7 @@
               <w14:ligatures w14:val="standardContextual"/>
             </w:rPr>
           </w:pPr>
-          <w:hyperlink w:anchor="_Toc177165978" w:history="1">
+          <w:hyperlink w:anchor="_Toc177166562" w:history="1">
             <w:r>
               <w:rPr>
                 <w:rStyle w:val="Hyperlink"/>
@@ -184,7 +184,7 @@
                 <w:noProof/>
                 <w:webHidden/>
               </w:rPr>
-              <w:instrText xml:space="preserve"> PAGEREF _Toc177165978 \h </w:instrText>
+              <w:instrText xml:space="preserve"> PAGEREF _Toc177166562 \h </w:instrText>
             </w:r>
             <w:r>
               <w:rPr>
@@ -229,7 +229,7 @@
               <w14:ligatures w14:val="standardContextual"/>
             </w:rPr>
           </w:pPr>
-          <w:hyperlink w:anchor="_Toc177165979" w:history="1">
+          <w:hyperlink w:anchor="_Toc177166563" w:history="1">
             <w:r>
               <w:rPr>
                 <w:rStyle w:val="Hyperlink"/>
@@ -258,7 +258,7 @@
                 <w:noProof/>
                 <w:webHidden/>
               </w:rPr>
-              <w:instrText xml:space="preserve"> PAGEREF _Toc177165979 \h </w:instrText>
+              <w:instrText xml:space="preserve"> PAGEREF _Toc177166563 \h </w:instrText>
             </w:r>
             <w:r>
               <w:rPr>
@@ -303,7 +303,7 @@
               <w14:ligatures w14:val="standardContextual"/>
             </w:rPr>
           </w:pPr>
-          <w:hyperlink w:anchor="_Toc177165980" w:history="1">
+          <w:hyperlink w:anchor="_Toc177166564" w:history="1">
             <w:r>
               <w:rPr>
                 <w:rStyle w:val="Hyperlink"/>
@@ -332,7 +332,7 @@
                 <w:noProof/>
                 <w:webHidden/>
               </w:rPr>
-              <w:instrText xml:space="preserve"> PAGEREF _Toc177165980 \h </w:instrText>
+              <w:instrText xml:space="preserve"> PAGEREF _Toc177166564 \h </w:instrText>
             </w:r>
             <w:r>
               <w:rPr>
@@ -353,6 +353,287 @@
                 <w:webHidden/>
               </w:rPr>
               <w:t>2</w:t>
+            </w:r>
+            <w:r>
+              <w:rPr>
+                <w:noProof/>
+                <w:webHidden/>
+              </w:rPr>
+              <w:fldChar w:fldCharType="end"/>
+            </w:r>
+          </w:hyperlink>
+        </w:p>
+        <w:p>
+          <w:pPr>
+            <w:pStyle w:val="TOC3"/>
+            <w:tabs>
+              <w:tab w:val="right" w:pos="9350"/>
+            </w:tabs>
+            <w:rPr>
+              <w:rFonts w:asciiTheme="minorHAnsi" w:eastAsiaTheme="minorEastAsia" w:hAnsiTheme="minorHAnsi" w:cstheme="minorBidi"/>
+              <w:noProof/>
+              <w:kern w:val="2"/>
+              <w:lang w:val="en-IL"/>
+              <w14:ligatures w14:val="standardContextual"/>
+            </w:rPr>
+          </w:pPr>
+          <w:hyperlink w:anchor="_Toc177166565" w:history="1">
+            <w:r>
+              <w:rPr>
+                <w:rStyle w:val="Hyperlink"/>
+                <w:rFonts w:asciiTheme="majorHAnsi" w:hAnsiTheme="majorHAnsi" w:cstheme="majorHAnsi"/>
+                <w:noProof/>
+                <w:lang w:val="en-IL"/>
+              </w:rPr>
+              <w:t>User Data and Interactions</w:t>
+            </w:r>
+            <w:r>
+              <w:rPr>
+                <w:noProof/>
+                <w:webHidden/>
+              </w:rPr>
+              <w:tab/>
+            </w:r>
+            <w:r>
+              <w:rPr>
+                <w:noProof/>
+                <w:webHidden/>
+              </w:rPr>
+              <w:fldChar w:fldCharType="begin"/>
+            </w:r>
+            <w:r>
+              <w:rPr>
+                <w:noProof/>
+                <w:webHidden/>
+              </w:rPr>
+              <w:instrText xml:space="preserve"> PAGEREF _Toc177166565 \h </w:instrText>
+            </w:r>
+            <w:r>
+              <w:rPr>
+                <w:noProof/>
+                <w:webHidden/>
+              </w:rPr>
+            </w:r>
+            <w:r>
+              <w:rPr>
+                <w:noProof/>
+                <w:webHidden/>
+              </w:rPr>
+              <w:fldChar w:fldCharType="separate"/>
+            </w:r>
+            <w:r>
+              <w:rPr>
+                <w:noProof/>
+                <w:webHidden/>
+              </w:rPr>
+              <w:t>3</w:t>
+            </w:r>
+            <w:r>
+              <w:rPr>
+                <w:noProof/>
+                <w:webHidden/>
+              </w:rPr>
+              <w:fldChar w:fldCharType="end"/>
+            </w:r>
+          </w:hyperlink>
+        </w:p>
+        <w:p>
+          <w:pPr>
+            <w:pStyle w:val="TOC4"/>
+            <w:tabs>
+              <w:tab w:val="right" w:pos="9350"/>
+            </w:tabs>
+            <w:rPr>
+              <w:noProof/>
+            </w:rPr>
+          </w:pPr>
+          <w:hyperlink w:anchor="_Toc177166566" w:history="1">
+            <w:r>
+              <w:rPr>
+                <w:rStyle w:val="Hyperlink"/>
+                <w:noProof/>
+                <w:lang w:val="en-IL"/>
+              </w:rPr>
+              <w:t>Username</w:t>
+            </w:r>
+            <w:r>
+              <w:rPr>
+                <w:noProof/>
+                <w:webHidden/>
+              </w:rPr>
+              <w:tab/>
+            </w:r>
+            <w:r>
+              <w:rPr>
+                <w:noProof/>
+                <w:webHidden/>
+              </w:rPr>
+              <w:fldChar w:fldCharType="begin"/>
+            </w:r>
+            <w:r>
+              <w:rPr>
+                <w:noProof/>
+                <w:webHidden/>
+              </w:rPr>
+              <w:instrText xml:space="preserve"> PAGEREF _Toc177166566 \h </w:instrText>
+            </w:r>
+            <w:r>
+              <w:rPr>
+                <w:noProof/>
+                <w:webHidden/>
+              </w:rPr>
+            </w:r>
+            <w:r>
+              <w:rPr>
+                <w:noProof/>
+                <w:webHidden/>
+              </w:rPr>
+              <w:fldChar w:fldCharType="separate"/>
+            </w:r>
+            <w:r>
+              <w:rPr>
+                <w:noProof/>
+                <w:webHidden/>
+              </w:rPr>
+              <w:t>3</w:t>
+            </w:r>
+            <w:r>
+              <w:rPr>
+                <w:noProof/>
+                <w:webHidden/>
+              </w:rPr>
+              <w:fldChar w:fldCharType="end"/>
+            </w:r>
+          </w:hyperlink>
+        </w:p>
+        <w:p>
+          <w:pPr>
+            <w:pStyle w:val="TOC4"/>
+            <w:tabs>
+              <w:tab w:val="right" w:pos="9350"/>
+            </w:tabs>
+            <w:rPr>
+              <w:noProof/>
+            </w:rPr>
+          </w:pPr>
+          <w:hyperlink w:anchor="_Toc177166567" w:history="1">
+            <w:r>
+              <w:rPr>
+                <w:rStyle w:val="Hyperlink"/>
+                <w:noProof/>
+                <w:lang w:val="en-IL"/>
+              </w:rPr>
+              <w:t>Work Status</w:t>
+            </w:r>
+            <w:r>
+              <w:rPr>
+                <w:noProof/>
+                <w:webHidden/>
+              </w:rPr>
+              <w:tab/>
+            </w:r>
+            <w:r>
+              <w:rPr>
+                <w:noProof/>
+                <w:webHidden/>
+              </w:rPr>
+              <w:fldChar w:fldCharType="begin"/>
+            </w:r>
+            <w:r>
+              <w:rPr>
+                <w:noProof/>
+                <w:webHidden/>
+              </w:rPr>
+              <w:instrText xml:space="preserve"> PAGEREF _Toc177166567 \h </w:instrText>
+            </w:r>
+            <w:r>
+              <w:rPr>
+                <w:noProof/>
+                <w:webHidden/>
+              </w:rPr>
+            </w:r>
+            <w:r>
+              <w:rPr>
+                <w:noProof/>
+                <w:webHidden/>
+              </w:rPr>
+              <w:fldChar w:fldCharType="separate"/>
+            </w:r>
+            <w:r>
+              <w:rPr>
+                <w:noProof/>
+                <w:webHidden/>
+              </w:rPr>
+              <w:t>3</w:t>
+            </w:r>
+            <w:r>
+              <w:rPr>
+                <w:noProof/>
+                <w:webHidden/>
+              </w:rPr>
+              <w:fldChar w:fldCharType="end"/>
+            </w:r>
+          </w:hyperlink>
+        </w:p>
+        <w:p>
+          <w:pPr>
+            <w:pStyle w:val="TOC4"/>
+            <w:tabs>
+              <w:tab w:val="right" w:pos="9350"/>
+            </w:tabs>
+            <w:rPr>
+              <w:noProof/>
+            </w:rPr>
+          </w:pPr>
+          <w:hyperlink w:anchor="_Toc177166568" w:history="1">
+            <w:r>
+              <w:rPr>
+                <w:rStyle w:val="Hyperlink"/>
+                <w:noProof/>
+                <w:lang w:val="en-IL"/>
+              </w:rPr>
+              <w:t>Work Status Categories</w:t>
+            </w:r>
+            <w:r>
+              <w:rPr>
+                <w:noProof/>
+                <w:webHidden/>
+              </w:rPr>
+              <w:tab/>
+            </w:r>
+            <w:r>
+              <w:rPr>
+                <w:noProof/>
+                <w:webHidden/>
+              </w:rPr>
+              <w:fldChar w:fldCharType="begin"/>
+            </w:r>
+            <w:r>
+              <w:rPr>
+                <w:noProof/>
+                <w:webHidden/>
+              </w:rPr>
+              <w:instrText xml:space="preserve"> PAGEREF _Toc177166568 \h </w:instrText>
+            </w:r>
+            <w:r>
+              <w:rPr>
+                <w:noProof/>
+                <w:webHidden/>
+              </w:rPr>
+            </w:r>
+            <w:r>
+              <w:rPr>
+                <w:noProof/>
+                <w:webHidden/>
+              </w:rPr>
+              <w:fldChar w:fldCharType="separate"/>
+            </w:r>
+            <w:r>
+              <w:rPr>
+                <w:noProof/>
+                <w:webHidden/>
+              </w:rPr>
+              <w:t>3</w:t>
             </w:r>
             <w:r>
               <w:rPr>
@@ -377,7 +658,7 @@
               <w14:ligatures w14:val="standardContextual"/>
             </w:rPr>
           </w:pPr>
-          <w:hyperlink w:anchor="_Toc177165981" w:history="1">
+          <w:hyperlink w:anchor="_Toc177166569" w:history="1">
             <w:r>
               <w:rPr>
                 <w:rStyle w:val="Hyperlink"/>
@@ -405,7 +686,7 @@
                 <w:noProof/>
                 <w:webHidden/>
               </w:rPr>
-              <w:instrText xml:space="preserve"> PAGEREF _Toc177165981 \h </w:instrText>
+              <w:instrText xml:space="preserve"> PAGEREF _Toc177166569 \h </w:instrText>
             </w:r>
             <w:r>
               <w:rPr>
@@ -450,7 +731,7 @@
               <w14:ligatures w14:val="standardContextual"/>
             </w:rPr>
           </w:pPr>
-          <w:hyperlink w:anchor="_Toc177165982" w:history="1">
+          <w:hyperlink w:anchor="_Toc177166570" w:history="1">
             <w:r>
               <w:rPr>
                 <w:rStyle w:val="Hyperlink"/>
@@ -478,7 +759,7 @@
                 <w:noProof/>
                 <w:webHidden/>
               </w:rPr>
-              <w:instrText xml:space="preserve"> PAGEREF _Toc177165982 \h </w:instrText>
+              <w:instrText xml:space="preserve"> PAGEREF _Toc177166570 \h </w:instrText>
             </w:r>
             <w:r>
               <w:rPr>
@@ -523,7 +804,7 @@
               <w14:ligatures w14:val="standardContextual"/>
             </w:rPr>
           </w:pPr>
-          <w:hyperlink w:anchor="_Toc177165983" w:history="1">
+          <w:hyperlink w:anchor="_Toc177166571" w:history="1">
             <w:r>
               <w:rPr>
                 <w:rStyle w:val="Hyperlink"/>
@@ -551,7 +832,7 @@
                 <w:noProof/>
                 <w:webHidden/>
               </w:rPr>
-              <w:instrText xml:space="preserve"> PAGEREF _Toc177165983 \h </w:instrText>
+              <w:instrText xml:space="preserve"> PAGEREF _Toc177166571 \h </w:instrText>
             </w:r>
             <w:r>
               <w:rPr>
@@ -596,7 +877,7 @@
               <w14:ligatures w14:val="standardContextual"/>
             </w:rPr>
           </w:pPr>
-          <w:hyperlink w:anchor="_Toc177165984" w:history="1">
+          <w:hyperlink w:anchor="_Toc177166572" w:history="1">
             <w:r>
               <w:rPr>
                 <w:rStyle w:val="Hyperlink"/>
@@ -625,7 +906,7 @@
                 <w:noProof/>
                 <w:webHidden/>
               </w:rPr>
-              <w:instrText xml:space="preserve"> PAGEREF _Toc177165984 \h </w:instrText>
+              <w:instrText xml:space="preserve"> PAGEREF _Toc177166572 \h </w:instrText>
             </w:r>
             <w:r>
               <w:rPr>
@@ -645,7 +926,7 @@
                 <w:noProof/>
                 <w:webHidden/>
               </w:rPr>
-              <w:t>3</w:t>
+              <w:t>4</w:t>
             </w:r>
             <w:r>
               <w:rPr>
@@ -670,7 +951,7 @@
               <w14:ligatures w14:val="standardContextual"/>
             </w:rPr>
           </w:pPr>
-          <w:hyperlink w:anchor="_Toc177165985" w:history="1">
+          <w:hyperlink w:anchor="_Toc177166573" w:history="1">
             <w:r>
               <w:rPr>
                 <w:rStyle w:val="Hyperlink"/>
@@ -699,7 +980,7 @@
                 <w:noProof/>
                 <w:webHidden/>
               </w:rPr>
-              <w:instrText xml:space="preserve"> PAGEREF _Toc177165985 \h </w:instrText>
+              <w:instrText xml:space="preserve"> PAGEREF _Toc177166573 \h </w:instrText>
             </w:r>
             <w:r>
               <w:rPr>
@@ -719,7 +1000,7 @@
                 <w:noProof/>
                 <w:webHidden/>
               </w:rPr>
-              <w:t>3</w:t>
+              <w:t>4</w:t>
             </w:r>
             <w:r>
               <w:rPr>
@@ -744,7 +1025,7 @@
               <w14:ligatures w14:val="standardContextual"/>
             </w:rPr>
           </w:pPr>
-          <w:hyperlink w:anchor="_Toc177165986" w:history="1">
+          <w:hyperlink w:anchor="_Toc177166574" w:history="1">
             <w:r>
               <w:rPr>
                 <w:rStyle w:val="Hyperlink"/>
@@ -772,7 +1053,7 @@
                 <w:noProof/>
                 <w:webHidden/>
               </w:rPr>
-              <w:instrText xml:space="preserve"> PAGEREF _Toc177165986 \h </w:instrText>
+              <w:instrText xml:space="preserve"> PAGEREF _Toc177166574 \h </w:instrText>
             </w:r>
             <w:r>
               <w:rPr>
@@ -792,7 +1073,7 @@
                 <w:noProof/>
                 <w:webHidden/>
               </w:rPr>
-              <w:t>3</w:t>
+              <w:t>4</w:t>
             </w:r>
             <w:r>
               <w:rPr>
@@ -849,7 +1130,7 @@
           <w:rFonts w:eastAsia="David" w:cstheme="majorHAnsi"/>
         </w:rPr>
       </w:pPr>
-      <w:bookmarkStart w:id="0" w:name="_Toc177165977"/>
+      <w:bookmarkStart w:id="0" w:name="_Toc177166561"/>
       <w:r>
         <w:rPr>
           <w:rFonts w:eastAsia="David" w:cstheme="majorHAnsi"/>
@@ -946,7 +1227,7 @@
           <w:szCs w:val="28"/>
         </w:rPr>
       </w:pPr>
-      <w:bookmarkStart w:id="1" w:name="_Toc177165978"/>
+      <w:bookmarkStart w:id="1" w:name="_Toc177166562"/>
       <w:r>
         <w:rPr>
           <w:rFonts w:eastAsia="David" w:cstheme="majorHAnsi"/>
@@ -1105,7 +1386,7 @@
           <w:lang w:val="en-IL"/>
         </w:rPr>
       </w:pPr>
-      <w:bookmarkStart w:id="2" w:name="_Toc177165979"/>
+      <w:bookmarkStart w:id="2" w:name="_Toc177166563"/>
       <w:r>
         <w:rPr>
           <w:rFonts w:asciiTheme="majorHAnsi" w:hAnsiTheme="majorHAnsi" w:cstheme="majorHAnsi"/>
@@ -1431,7 +1712,7 @@
           <w:lang w:val="en-IL"/>
         </w:rPr>
       </w:pPr>
-      <w:bookmarkStart w:id="3" w:name="_Toc177165980"/>
+      <w:bookmarkStart w:id="3" w:name="_Toc177166564"/>
       <w:r>
         <w:rPr>
           <w:rFonts w:asciiTheme="majorHAnsi" w:hAnsiTheme="majorHAnsi" w:cstheme="majorHAnsi"/>
@@ -1678,20 +1959,293 @@
     </w:p>
     <w:p>
       <w:pPr>
+        <w:pStyle w:val="Heading3"/>
+        <w:ind w:firstLine="720"/>
+        <w:rPr>
+          <w:rFonts w:asciiTheme="majorHAnsi" w:hAnsiTheme="majorHAnsi" w:cstheme="majorHAnsi"/>
+          <w:sz w:val="24"/>
+          <w:szCs w:val="24"/>
+          <w:lang w:val="en-IL"/>
+        </w:rPr>
+      </w:pPr>
+      <w:bookmarkStart w:id="4" w:name="_Toc177166565"/>
+      <w:r>
+        <w:rPr>
+          <w:rFonts w:asciiTheme="majorHAnsi" w:hAnsiTheme="majorHAnsi" w:cstheme="majorHAnsi"/>
+          <w:sz w:val="24"/>
+          <w:szCs w:val="24"/>
+          <w:lang w:val="en-IL"/>
+        </w:rPr>
+        <w:lastRenderedPageBreak/>
+        <w:t>User Data and Interactions</w:t>
+      </w:r>
+      <w:bookmarkEnd w:id="4"/>
+    </w:p>
+    <w:p>
+      <w:pPr>
+        <w:spacing w:after="0" w:line="276" w:lineRule="auto"/>
+        <w:rPr>
+          <w:rFonts w:asciiTheme="majorHAnsi" w:hAnsiTheme="majorHAnsi" w:cstheme="majorHAnsi"/>
+          <w:sz w:val="24"/>
+          <w:szCs w:val="24"/>
+          <w:lang w:val="en-IL"/>
+        </w:rPr>
+      </w:pPr>
+      <w:r>
+        <w:rPr>
+          <w:rFonts w:asciiTheme="majorHAnsi" w:hAnsiTheme="majorHAnsi" w:cstheme="majorHAnsi"/>
+          <w:sz w:val="24"/>
+          <w:szCs w:val="24"/>
+          <w:lang w:val="en-IL"/>
+        </w:rPr>
+        <w:tab/>
+      </w:r>
+      <w:r>
+        <w:rPr>
+          <w:rFonts w:asciiTheme="majorHAnsi" w:hAnsiTheme="majorHAnsi" w:cstheme="majorHAnsi"/>
+          <w:sz w:val="24"/>
+          <w:szCs w:val="24"/>
+          <w:lang w:val="en-IL"/>
+        </w:rPr>
+        <w:t>Users can define several fields to better explain themselves</w:t>
+      </w:r>
+      <w:r>
+        <w:rPr>
+          <w:rFonts w:asciiTheme="majorHAnsi" w:hAnsiTheme="majorHAnsi" w:cstheme="majorHAnsi"/>
+          <w:sz w:val="24"/>
+          <w:szCs w:val="24"/>
+          <w:lang w:val="en-IL"/>
+        </w:rPr>
+        <w:t>.</w:t>
+      </w:r>
+    </w:p>
+    <w:p>
+      <w:pPr>
+        <w:pStyle w:val="Heading4"/>
+        <w:rPr>
+          <w:lang w:val="en-IL"/>
+        </w:rPr>
+      </w:pPr>
+      <w:r>
+        <w:rPr>
+          <w:lang w:val="en-IL"/>
+        </w:rPr>
+        <w:tab/>
+      </w:r>
+      <w:bookmarkStart w:id="5" w:name="_Toc177166566"/>
+      <w:r>
+        <w:rPr>
+          <w:lang w:val="en-IL"/>
+        </w:rPr>
+        <w:t>Username</w:t>
+      </w:r>
+      <w:bookmarkEnd w:id="5"/>
+    </w:p>
+    <w:p>
+      <w:pPr>
+        <w:spacing w:after="0" w:line="276" w:lineRule="auto"/>
+        <w:ind w:left="720"/>
+        <w:rPr>
+          <w:lang w:val="en-IL"/>
+        </w:rPr>
+      </w:pPr>
+      <w:r>
+        <w:rPr>
+          <w:rFonts w:asciiTheme="majorHAnsi" w:hAnsiTheme="majorHAnsi" w:cstheme="majorHAnsi"/>
+          <w:sz w:val="24"/>
+          <w:szCs w:val="24"/>
+          <w:lang w:val="en-IL"/>
+        </w:rPr>
+        <w:t>Each user can set a different username that would be previews instead of the name given from Gmail.</w:t>
+      </w:r>
+    </w:p>
+    <w:p>
+      <w:pPr>
+        <w:pStyle w:val="Heading4"/>
+        <w:rPr>
+          <w:lang w:val="en-IL"/>
+        </w:rPr>
+      </w:pPr>
+      <w:r>
+        <w:rPr>
+          <w:lang w:val="en-IL"/>
+        </w:rPr>
+        <w:tab/>
+      </w:r>
+      <w:bookmarkStart w:id="6" w:name="_Toc177166567"/>
+      <w:r>
+        <w:rPr>
+          <w:lang w:val="en-IL"/>
+        </w:rPr>
+        <w:t>Work Status</w:t>
+      </w:r>
+      <w:bookmarkEnd w:id="6"/>
+    </w:p>
+    <w:p>
+      <w:pPr>
+        <w:spacing w:after="0" w:line="276" w:lineRule="auto"/>
+        <w:ind w:left="720"/>
+        <w:rPr>
+          <w:rFonts w:asciiTheme="majorHAnsi" w:hAnsiTheme="majorHAnsi" w:cstheme="majorHAnsi"/>
+          <w:sz w:val="24"/>
+          <w:szCs w:val="24"/>
+          <w:lang w:val="en-IL"/>
+        </w:rPr>
+      </w:pPr>
+      <w:r>
+        <w:rPr>
+          <w:rFonts w:asciiTheme="majorHAnsi" w:hAnsiTheme="majorHAnsi" w:cstheme="majorHAnsi"/>
+          <w:sz w:val="24"/>
+          <w:szCs w:val="24"/>
+          <w:lang w:val="en-IL"/>
+        </w:rPr>
+        <w:t>Each user can set a work status that would be presented to all other users that check his</w:t>
+      </w:r>
+      <w:r>
+        <w:rPr>
+          <w:rFonts w:asciiTheme="majorHAnsi" w:hAnsiTheme="majorHAnsi" w:cstheme="majorHAnsi"/>
+          <w:sz w:val="24"/>
+          <w:szCs w:val="24"/>
+          <w:lang w:val="en-IL"/>
+        </w:rPr>
+        <w:t xml:space="preserve"> </w:t>
+      </w:r>
+      <w:r>
+        <w:rPr>
+          <w:rFonts w:asciiTheme="majorHAnsi" w:hAnsiTheme="majorHAnsi" w:cstheme="majorHAnsi"/>
+          <w:sz w:val="24"/>
+          <w:szCs w:val="24"/>
+          <w:lang w:val="en-IL"/>
+        </w:rPr>
+        <w:t>profile.</w:t>
+      </w:r>
+    </w:p>
+    <w:p>
+      <w:pPr>
+        <w:pStyle w:val="ListParagraph"/>
+        <w:numPr>
+          <w:ilvl w:val="0"/>
+          <w:numId w:val="10"/>
+        </w:numPr>
+        <w:spacing w:after="0" w:line="276" w:lineRule="auto"/>
+        <w:rPr>
+          <w:rFonts w:asciiTheme="majorHAnsi" w:hAnsiTheme="majorHAnsi" w:cstheme="majorHAnsi"/>
+          <w:sz w:val="24"/>
+          <w:szCs w:val="24"/>
+          <w:lang w:val="en-IL"/>
+        </w:rPr>
+      </w:pPr>
+      <w:r>
+        <w:rPr>
+          <w:rFonts w:asciiTheme="majorHAnsi" w:hAnsiTheme="majorHAnsi" w:cstheme="majorHAnsi"/>
+          <w:sz w:val="24"/>
+          <w:szCs w:val="24"/>
+          <w:lang w:val="en-IL"/>
+        </w:rPr>
+        <w:t>The status can be empty, open to work, or hiring.</w:t>
+      </w:r>
+    </w:p>
+    <w:p>
+      <w:pPr>
+        <w:pStyle w:val="Heading4"/>
+        <w:rPr>
+          <w:lang w:val="en-IL"/>
+        </w:rPr>
+      </w:pPr>
+      <w:r>
+        <w:rPr>
+          <w:lang w:val="en-IL"/>
+        </w:rPr>
+        <w:tab/>
+      </w:r>
+      <w:bookmarkStart w:id="7" w:name="_Toc177166568"/>
+      <w:r>
+        <w:rPr>
+          <w:lang w:val="en-IL"/>
+        </w:rPr>
+        <w:t>Work Status Categories</w:t>
+      </w:r>
+      <w:bookmarkEnd w:id="7"/>
+    </w:p>
+    <w:p>
+      <w:pPr>
+        <w:spacing w:after="0" w:line="276" w:lineRule="auto"/>
+        <w:ind w:left="720"/>
+        <w:rPr>
+          <w:rFonts w:asciiTheme="majorHAnsi" w:hAnsiTheme="majorHAnsi" w:cstheme="majorHAnsi"/>
+          <w:sz w:val="24"/>
+          <w:szCs w:val="24"/>
+          <w:lang w:val="en-IL"/>
+        </w:rPr>
+      </w:pPr>
+      <w:r>
+        <w:rPr>
+          <w:rFonts w:asciiTheme="majorHAnsi" w:hAnsiTheme="majorHAnsi" w:cstheme="majorHAnsi"/>
+          <w:sz w:val="24"/>
+          <w:szCs w:val="24"/>
+          <w:lang w:val="en-IL"/>
+        </w:rPr>
+        <w:t xml:space="preserve">To </w:t>
+      </w:r>
+      <w:r>
+        <w:rPr>
+          <w:rFonts w:asciiTheme="majorHAnsi" w:hAnsiTheme="majorHAnsi" w:cstheme="majorHAnsi"/>
+          <w:sz w:val="24"/>
+          <w:szCs w:val="24"/>
+          <w:lang w:val="en-IL"/>
+        </w:rPr>
+        <w:t xml:space="preserve">better explain the status itself, a user can choose up to 3 categories that the work status relates to. </w:t>
+      </w:r>
+      <w:r>
+        <w:rPr>
+          <w:rFonts w:asciiTheme="majorHAnsi" w:hAnsiTheme="majorHAnsi" w:cstheme="majorHAnsi"/>
+          <w:sz w:val="24"/>
+          <w:szCs w:val="24"/>
+          <w:lang w:val="en-IL"/>
+        </w:rPr>
+        <w:t xml:space="preserve"> </w:t>
+      </w:r>
+    </w:p>
+    <w:p>
+      <w:pPr>
+        <w:pStyle w:val="ListParagraph"/>
+        <w:numPr>
+          <w:ilvl w:val="0"/>
+          <w:numId w:val="10"/>
+        </w:numPr>
+        <w:spacing w:after="0" w:line="276" w:lineRule="auto"/>
+        <w:rPr>
+          <w:rFonts w:asciiTheme="majorHAnsi" w:hAnsiTheme="majorHAnsi" w:cstheme="majorHAnsi"/>
+          <w:sz w:val="24"/>
+          <w:szCs w:val="24"/>
+          <w:lang w:val="en-IL"/>
+        </w:rPr>
+      </w:pPr>
+      <w:r>
+        <w:rPr>
+          <w:rFonts w:asciiTheme="majorHAnsi" w:hAnsiTheme="majorHAnsi" w:cstheme="majorHAnsi"/>
+          <w:sz w:val="24"/>
+          <w:szCs w:val="24"/>
+          <w:lang w:val="en-IL"/>
+        </w:rPr>
+        <w:t>For example, if a user is set to open to work, he can define the categories to match the fields he wants to work on.</w:t>
+      </w:r>
+    </w:p>
+    <w:p>
+      <w:pPr>
         <w:pStyle w:val="Heading1"/>
         <w:rPr>
           <w:rFonts w:eastAsia="David" w:cstheme="majorHAnsi"/>
         </w:rPr>
       </w:pPr>
-      <w:bookmarkStart w:id="4" w:name="_Toc177165981"/>
+      <w:bookmarkStart w:id="8" w:name="_Toc177166569"/>
       <w:r>
         <w:rPr>
           <w:rFonts w:eastAsia="David" w:cstheme="majorHAnsi"/>
         </w:rPr>
-        <w:lastRenderedPageBreak/>
         <w:t>Technologies</w:t>
       </w:r>
-      <w:bookmarkEnd w:id="4"/>
+      <w:bookmarkEnd w:id="8"/>
     </w:p>
     <w:p>
       <w:pPr>
@@ -1909,8 +2463,8 @@
           <w:szCs w:val="24"/>
         </w:rPr>
       </w:pPr>
-      <w:bookmarkStart w:id="5" w:name="_heading=h.3znysh7" w:colFirst="0" w:colLast="0"/>
-      <w:bookmarkEnd w:id="5"/>
+      <w:bookmarkStart w:id="9" w:name="_heading=h.3znysh7" w:colFirst="0" w:colLast="0"/>
+      <w:bookmarkEnd w:id="9"/>
       <w:r>
         <w:rPr>
           <w:rFonts w:asciiTheme="majorHAnsi" w:eastAsia="David" w:hAnsiTheme="majorHAnsi" w:cstheme="majorHAnsi"/>
@@ -2112,7 +2666,7 @@
           <w:rFonts w:eastAsia="David" w:cstheme="majorHAnsi"/>
         </w:rPr>
       </w:pPr>
-      <w:bookmarkStart w:id="6" w:name="_Toc177165982"/>
+      <w:bookmarkStart w:id="10" w:name="_Toc177166570"/>
       <w:r>
         <w:rPr>
           <w:rFonts w:eastAsia="David" w:cstheme="majorHAnsi"/>
@@ -2131,7 +2685,7 @@
         </w:rPr>
         <w:t xml:space="preserve"> Logic</w:t>
       </w:r>
-      <w:bookmarkEnd w:id="6"/>
+      <w:bookmarkEnd w:id="10"/>
     </w:p>
     <w:p>
       <w:pPr>
@@ -2142,7 +2696,7 @@
           <w:szCs w:val="28"/>
         </w:rPr>
       </w:pPr>
-      <w:bookmarkStart w:id="7" w:name="_Toc177165983"/>
+      <w:bookmarkStart w:id="11" w:name="_Toc177166571"/>
       <w:r>
         <w:rPr>
           <w:rFonts w:cstheme="majorHAnsi"/>
@@ -2151,7 +2705,7 @@
         </w:rPr>
         <w:t>CV Previews</w:t>
       </w:r>
-      <w:bookmarkEnd w:id="7"/>
+      <w:bookmarkEnd w:id="11"/>
     </w:p>
     <w:p>
       <w:pPr>
@@ -2196,7 +2750,7 @@
           <w:lang w:val="en-IL"/>
         </w:rPr>
       </w:pPr>
-      <w:bookmarkStart w:id="8" w:name="_Toc177165984"/>
+      <w:bookmarkStart w:id="12" w:name="_Toc177166572"/>
       <w:r>
         <w:rPr>
           <w:rFonts w:eastAsia="Calibri" w:cstheme="majorHAnsi"/>
@@ -2205,9 +2759,10 @@
           <w:szCs w:val="24"/>
           <w:lang w:val="en-IL"/>
         </w:rPr>
+        <w:lastRenderedPageBreak/>
         <w:t>We may think of a way to improve the number of requests and conflicts that could occur. Cron jobs and other similar ideas are still though about.</w:t>
       </w:r>
-      <w:bookmarkEnd w:id="8"/>
+      <w:bookmarkEnd w:id="12"/>
     </w:p>
     <w:p>
       <w:pPr>
@@ -2217,7 +2772,7 @@
           <w:lang w:val="en-IL"/>
         </w:rPr>
       </w:pPr>
-      <w:bookmarkStart w:id="9" w:name="_Toc177165985"/>
+      <w:bookmarkStart w:id="13" w:name="_Toc177166573"/>
       <w:r>
         <w:rPr>
           <w:rFonts w:cstheme="majorHAnsi"/>
@@ -2232,7 +2787,7 @@
         </w:rPr>
         <w:t>Permissions</w:t>
       </w:r>
-      <w:bookmarkEnd w:id="9"/>
+      <w:bookmarkEnd w:id="13"/>
     </w:p>
     <w:p>
       <w:pPr>
@@ -2376,14 +2931,14 @@
           <w:rFonts w:eastAsia="David" w:cstheme="majorHAnsi"/>
         </w:rPr>
       </w:pPr>
-      <w:bookmarkStart w:id="10" w:name="_Toc177165986"/>
+      <w:bookmarkStart w:id="14" w:name="_Toc177166574"/>
       <w:r>
         <w:rPr>
           <w:rFonts w:eastAsia="David" w:cstheme="majorHAnsi"/>
         </w:rPr>
         <w:t>High Level Frontend Layout</w:t>
       </w:r>
-      <w:bookmarkEnd w:id="10"/>
+      <w:bookmarkEnd w:id="14"/>
     </w:p>
     <w:p>
       <w:pPr>
@@ -4248,6 +4803,7 @@
     <w:name w:val="heading 3"/>
     <w:basedOn w:val="Normal"/>
     <w:next w:val="Normal"/>
+    <w:link w:val="Heading3Char"/>
     <w:uiPriority w:val="9"/>
     <w:unhideWhenUsed/>
     <w:qFormat/>
@@ -4268,7 +4824,6 @@
     <w:basedOn w:val="Normal"/>
     <w:next w:val="Normal"/>
     <w:uiPriority w:val="9"/>
-    <w:semiHidden/>
     <w:unhideWhenUsed/>
     <w:qFormat/>
     <w:pPr>
@@ -4564,6 +5119,31 @@
       <w:ind w:left="440"/>
     </w:pPr>
   </w:style>
+  <w:style w:type="character" w:customStyle="1" w:styleId="Heading3Char">
+    <w:name w:val="Heading 3 Char"/>
+    <w:basedOn w:val="DefaultParagraphFont"/>
+    <w:link w:val="Heading3"/>
+    <w:uiPriority w:val="9"/>
+    <w:rsid w:val="0085047E"/>
+    <w:rPr>
+      <w:b/>
+      <w:sz w:val="28"/>
+      <w:szCs w:val="28"/>
+    </w:rPr>
+  </w:style>
+  <w:style w:type="paragraph" w:styleId="TOC4">
+    <w:name w:val="toc 4"/>
+    <w:basedOn w:val="Normal"/>
+    <w:next w:val="Normal"/>
+    <w:autoRedefine/>
+    <w:uiPriority w:val="39"/>
+    <w:unhideWhenUsed/>
+    <w:rsid w:val="0078500C"/>
+    <w:pPr>
+      <w:spacing w:after="100"/>
+      <w:ind w:left="660"/>
+    </w:pPr>
+  </w:style>
 </w:styles>
 </file>
 

</xml_diff>